<commit_message>
Added translation of post about 'Event-Driven Architecture'
</commit_message>
<xml_diff>
--- a/Java/Architecture and Design/Architectural approaches/Event-Driven Architecture.docx
+++ b/Java/Architecture and Design/Architectural approaches/Event-Driven Architecture.docx
@@ -3692,16 +3692,7 @@
           <w:szCs w:val="28"/>
           <w:lang w:val="ru-RU"/>
         </w:rPr>
-        <w:t>,</w:t>
-      </w:r>
-      <w:r>
-        <w:rPr>
-          <w:rFonts w:ascii="Georgia" w:hAnsi="Georgia"/>
-          <w:sz w:val="28"/>
-          <w:szCs w:val="28"/>
-          <w:lang w:val="ru-RU"/>
-        </w:rPr>
-        <w:t xml:space="preserve"> например, если у</w:t>
+        <w:t>, например, если у</w:t>
       </w:r>
       <w:r>
         <w:rPr>
@@ -3854,16 +3845,7 @@
           <w:szCs w:val="28"/>
           <w:lang w:val="ru-RU"/>
         </w:rPr>
-        <w:t>етоды</w:t>
-      </w:r>
-      <w:r>
-        <w:rPr>
-          <w:rFonts w:ascii="Georgia" w:hAnsi="Georgia"/>
-          <w:sz w:val="28"/>
-          <w:szCs w:val="28"/>
-          <w:lang w:val="ru-RU"/>
-        </w:rPr>
-        <w:t>) на событие должны о</w:t>
+        <w:t>етоды) на событие должны о</w:t>
       </w:r>
       <w:r>
         <w:rPr>
@@ -4342,16 +4324,7 @@
           <w:szCs w:val="28"/>
           <w:lang w:val="ru-RU"/>
         </w:rPr>
-        <w:t xml:space="preserve"> на него</w:t>
-      </w:r>
-      <w:r>
-        <w:rPr>
-          <w:rFonts w:ascii="Georgia" w:hAnsi="Georgia"/>
-          <w:sz w:val="28"/>
-          <w:szCs w:val="28"/>
-          <w:lang w:val="ru-RU"/>
-        </w:rPr>
-        <w:t>.</w:t>
+        <w:t xml:space="preserve"> на него.</w:t>
       </w:r>
       <w:r>
         <w:rPr>
@@ -4899,16 +4872,7 @@
           <w:szCs w:val="28"/>
           <w:lang w:val="ru-RU"/>
         </w:rPr>
-        <w:t>ы</w:t>
-      </w:r>
-      <w:r>
-        <w:rPr>
-          <w:rFonts w:ascii="Georgia" w:hAnsi="Georgia"/>
-          <w:sz w:val="28"/>
-          <w:szCs w:val="28"/>
-          <w:lang w:val="ru-RU"/>
-        </w:rPr>
-        <w:t xml:space="preserve"> </w:t>
+        <w:t xml:space="preserve">ы </w:t>
       </w:r>
       <w:r>
         <w:rPr>
@@ -5690,16 +5654,7 @@
           <w:szCs w:val="28"/>
           <w:lang w:val="ru-RU"/>
         </w:rPr>
-        <w:t>к</w:t>
-      </w:r>
-      <w:r>
-        <w:rPr>
-          <w:rFonts w:ascii="Georgia" w:hAnsi="Georgia"/>
-          <w:sz w:val="28"/>
-          <w:szCs w:val="28"/>
-          <w:lang w:val="ru-RU"/>
-        </w:rPr>
-        <w:t xml:space="preserve">огда компонент </w:t>
+        <w:t xml:space="preserve">когда компонент </w:t>
       </w:r>
       <w:r>
         <w:rPr>
@@ -6698,16 +6653,7 @@
           <w:szCs w:val="28"/>
           <w:lang w:val="ru-RU"/>
         </w:rPr>
-        <w:t xml:space="preserve">Пусть у нас </w:t>
-      </w:r>
-      <w:r>
-        <w:rPr>
-          <w:rFonts w:ascii="Georgia" w:hAnsi="Georgia"/>
-          <w:sz w:val="28"/>
-          <w:szCs w:val="28"/>
-          <w:lang w:val="ru-RU"/>
-        </w:rPr>
-        <w:t>опять</w:t>
+        <w:t>Пусть у нас опять</w:t>
       </w:r>
       <w:r>
         <w:rPr>
@@ -8395,15 +8341,6 @@
           <w:szCs w:val="28"/>
           <w:lang w:val="ru-RU"/>
         </w:rPr>
-      </w:r>
-      <w:r>
-        <w:rPr>
-          <w:rFonts w:ascii="Georgia" w:hAnsi="Georgia"/>
-          <w:i/>
-          <w:sz w:val="28"/>
-          <w:szCs w:val="28"/>
-          <w:lang w:val="ru-RU"/>
-        </w:rPr>
         <w:fldChar w:fldCharType="separate"/>
       </w:r>
       <w:r>
@@ -8889,7 +8826,17 @@
           <w:sz w:val="28"/>
           <w:szCs w:val="28"/>
         </w:rPr>
-        <w:t>Snapshot’</w:t>
+        <w:t>Snapshot</w:t>
+      </w:r>
+      <w:r>
+        <w:rPr>
+          <w:rFonts w:ascii="Georgia" w:hAnsi="Georgia"/>
+          <w:b/>
+          <w:sz w:val="28"/>
+          <w:szCs w:val="28"/>
+          <w:lang w:val="ru-RU"/>
+        </w:rPr>
+        <w:t>’</w:t>
       </w:r>
       <w:r>
         <w:rPr>
@@ -8913,6 +8860,2555 @@
           <w:lang w:val="ru-RU"/>
         </w:rPr>
       </w:pPr>
+    </w:p>
+    <w:p>
+      <w:pPr>
+        <w:spacing w:line="360" w:lineRule="auto"/>
+        <w:rPr>
+          <w:rFonts w:ascii="Georgia" w:hAnsi="Georgia"/>
+          <w:sz w:val="28"/>
+          <w:szCs w:val="28"/>
+          <w:lang w:val="ru-RU"/>
+        </w:rPr>
+      </w:pPr>
+      <w:r>
+        <w:rPr>
+          <w:rFonts w:ascii="Georgia" w:hAnsi="Georgia"/>
+          <w:sz w:val="28"/>
+          <w:szCs w:val="28"/>
+          <w:lang w:val="ru-RU"/>
+        </w:rPr>
+        <w:t xml:space="preserve">Если у нас имеется множество </w:t>
+      </w:r>
+      <w:r>
+        <w:rPr>
+          <w:rFonts w:ascii="Georgia" w:hAnsi="Georgia"/>
+          <w:sz w:val="28"/>
+          <w:szCs w:val="28"/>
+        </w:rPr>
+        <w:t>Event</w:t>
+      </w:r>
+      <w:r>
+        <w:rPr>
+          <w:rFonts w:ascii="Georgia" w:hAnsi="Georgia"/>
+          <w:sz w:val="28"/>
+          <w:szCs w:val="28"/>
+          <w:lang w:val="ru-RU"/>
+        </w:rPr>
+        <w:t>’</w:t>
+      </w:r>
+      <w:r>
+        <w:rPr>
+          <w:rFonts w:ascii="Georgia" w:hAnsi="Georgia"/>
+          <w:sz w:val="28"/>
+          <w:szCs w:val="28"/>
+          <w:lang w:val="ru-RU"/>
+        </w:rPr>
+        <w:t xml:space="preserve">ов изменения состояния той или иной </w:t>
+      </w:r>
+      <w:r>
+        <w:rPr>
+          <w:rFonts w:ascii="Georgia" w:hAnsi="Georgia"/>
+          <w:sz w:val="28"/>
+          <w:szCs w:val="28"/>
+        </w:rPr>
+        <w:t>Entity</w:t>
+      </w:r>
+      <w:r>
+        <w:rPr>
+          <w:rFonts w:ascii="Georgia" w:hAnsi="Georgia"/>
+          <w:sz w:val="28"/>
+          <w:szCs w:val="28"/>
+          <w:lang w:val="ru-RU"/>
+        </w:rPr>
+        <w:t xml:space="preserve">, </w:t>
+      </w:r>
+      <w:r>
+        <w:rPr>
+          <w:rFonts w:ascii="Georgia" w:hAnsi="Georgia"/>
+          <w:sz w:val="28"/>
+          <w:szCs w:val="28"/>
+          <w:lang w:val="ru-RU"/>
+        </w:rPr>
+        <w:t xml:space="preserve">то вычисление текущего состояния этой </w:t>
+      </w:r>
+      <w:r>
+        <w:rPr>
+          <w:rFonts w:ascii="Georgia" w:hAnsi="Georgia"/>
+          <w:sz w:val="28"/>
+          <w:szCs w:val="28"/>
+        </w:rPr>
+        <w:t>Entity</w:t>
+      </w:r>
+      <w:r>
+        <w:rPr>
+          <w:rFonts w:ascii="Georgia" w:hAnsi="Georgia"/>
+          <w:sz w:val="28"/>
+          <w:szCs w:val="28"/>
+          <w:lang w:val="ru-RU"/>
+        </w:rPr>
+        <w:t xml:space="preserve"> </w:t>
+      </w:r>
+      <w:r>
+        <w:rPr>
+          <w:rFonts w:ascii="Georgia" w:hAnsi="Georgia"/>
+          <w:sz w:val="28"/>
+          <w:szCs w:val="28"/>
+          <w:lang w:val="ru-RU"/>
+        </w:rPr>
+        <w:t>будет затратным. Для решения этой проблемы мы может</w:t>
+      </w:r>
+      <w:r>
+        <w:rPr>
+          <w:rFonts w:ascii="Georgia" w:hAnsi="Georgia"/>
+          <w:sz w:val="28"/>
+          <w:szCs w:val="28"/>
+          <w:lang w:val="ru-RU"/>
+        </w:rPr>
+        <w:t xml:space="preserve"> </w:t>
+      </w:r>
+      <w:r>
+        <w:rPr>
+          <w:rFonts w:ascii="Georgia" w:hAnsi="Georgia"/>
+          <w:sz w:val="28"/>
+          <w:szCs w:val="28"/>
+          <w:lang w:val="ru-RU"/>
+        </w:rPr>
+        <w:t xml:space="preserve">через </w:t>
+      </w:r>
+      <w:r>
+        <w:rPr>
+          <w:rFonts w:ascii="Georgia" w:hAnsi="Georgia"/>
+          <w:sz w:val="28"/>
+          <w:szCs w:val="28"/>
+          <w:lang w:val="ru-RU"/>
+        </w:rPr>
+        <w:t xml:space="preserve">каждые </w:t>
+      </w:r>
+      <w:r>
+        <w:rPr>
+          <w:rFonts w:ascii="Georgia" w:hAnsi="Georgia"/>
+          <w:sz w:val="28"/>
+          <w:szCs w:val="28"/>
+          <w:lang w:val="ru-RU"/>
+        </w:rPr>
+        <w:t>«</w:t>
+      </w:r>
+      <w:r>
+        <w:rPr>
+          <w:rFonts w:ascii="Georgia" w:hAnsi="Georgia"/>
+          <w:sz w:val="28"/>
+          <w:szCs w:val="28"/>
+        </w:rPr>
+        <w:t>X</w:t>
+      </w:r>
+      <w:r>
+        <w:rPr>
+          <w:rFonts w:ascii="Georgia" w:hAnsi="Georgia"/>
+          <w:sz w:val="28"/>
+          <w:szCs w:val="28"/>
+          <w:lang w:val="ru-RU"/>
+        </w:rPr>
+        <w:t>»</w:t>
+      </w:r>
+      <w:r>
+        <w:rPr>
+          <w:rFonts w:ascii="Georgia" w:hAnsi="Georgia"/>
+          <w:sz w:val="28"/>
+          <w:szCs w:val="28"/>
+          <w:lang w:val="ru-RU"/>
+        </w:rPr>
+        <w:t xml:space="preserve"> </w:t>
+      </w:r>
+      <w:r>
+        <w:rPr>
+          <w:rFonts w:ascii="Georgia" w:hAnsi="Georgia"/>
+          <w:sz w:val="28"/>
+          <w:szCs w:val="28"/>
+        </w:rPr>
+        <w:t>Event</w:t>
+      </w:r>
+      <w:r>
+        <w:rPr>
+          <w:rFonts w:ascii="Georgia" w:hAnsi="Georgia"/>
+          <w:sz w:val="28"/>
+          <w:szCs w:val="28"/>
+          <w:lang w:val="ru-RU"/>
+        </w:rPr>
+        <w:t>’</w:t>
+      </w:r>
+      <w:r>
+        <w:rPr>
+          <w:rFonts w:ascii="Georgia" w:hAnsi="Georgia"/>
+          <w:sz w:val="28"/>
+          <w:szCs w:val="28"/>
+          <w:lang w:val="ru-RU"/>
+        </w:rPr>
+        <w:t>ов</w:t>
+      </w:r>
+      <w:r>
+        <w:rPr>
+          <w:rFonts w:ascii="Georgia" w:hAnsi="Georgia"/>
+          <w:sz w:val="28"/>
+          <w:szCs w:val="28"/>
+          <w:lang w:val="ru-RU"/>
+        </w:rPr>
+        <w:t xml:space="preserve"> создавать Snapshot состояния </w:t>
+      </w:r>
+      <w:r>
+        <w:rPr>
+          <w:rFonts w:ascii="Georgia" w:hAnsi="Georgia"/>
+          <w:sz w:val="28"/>
+          <w:szCs w:val="28"/>
+        </w:rPr>
+        <w:t>Entity</w:t>
+      </w:r>
+      <w:r>
+        <w:rPr>
+          <w:rFonts w:ascii="Georgia" w:hAnsi="Georgia"/>
+          <w:sz w:val="28"/>
+          <w:szCs w:val="28"/>
+          <w:lang w:val="ru-RU"/>
+        </w:rPr>
+        <w:t xml:space="preserve"> в этот момент времени.</w:t>
+      </w:r>
+      <w:r>
+        <w:rPr>
+          <w:rFonts w:ascii="Georgia" w:hAnsi="Georgia"/>
+          <w:sz w:val="28"/>
+          <w:szCs w:val="28"/>
+          <w:lang w:val="ru-RU"/>
+        </w:rPr>
+        <w:t xml:space="preserve"> Таким образом, когда нам понадобится состояние </w:t>
+      </w:r>
+      <w:r>
+        <w:rPr>
+          <w:rFonts w:ascii="Georgia" w:hAnsi="Georgia"/>
+          <w:sz w:val="28"/>
+          <w:szCs w:val="28"/>
+        </w:rPr>
+        <w:t>Entity</w:t>
+      </w:r>
+      <w:r>
+        <w:rPr>
+          <w:rFonts w:ascii="Georgia" w:hAnsi="Georgia"/>
+          <w:sz w:val="28"/>
+          <w:szCs w:val="28"/>
+          <w:lang w:val="ru-RU"/>
+        </w:rPr>
+        <w:t xml:space="preserve"> </w:t>
+      </w:r>
+      <w:r>
+        <w:rPr>
+          <w:rFonts w:ascii="Georgia" w:hAnsi="Georgia"/>
+          <w:sz w:val="28"/>
+          <w:szCs w:val="28"/>
+          <w:lang w:val="ru-RU"/>
+        </w:rPr>
+        <w:t xml:space="preserve">нам потребуется выполнить вычисления по </w:t>
+      </w:r>
+      <w:r>
+        <w:rPr>
+          <w:rFonts w:ascii="Georgia" w:hAnsi="Georgia"/>
+          <w:sz w:val="28"/>
+          <w:szCs w:val="28"/>
+        </w:rPr>
+        <w:t>Event</w:t>
+      </w:r>
+      <w:r>
+        <w:rPr>
+          <w:rFonts w:ascii="Georgia" w:hAnsi="Georgia"/>
+          <w:sz w:val="28"/>
+          <w:szCs w:val="28"/>
+          <w:lang w:val="ru-RU"/>
+        </w:rPr>
+        <w:t>’ам</w:t>
+      </w:r>
+      <w:r>
+        <w:rPr>
+          <w:rFonts w:ascii="Georgia" w:hAnsi="Georgia"/>
+          <w:sz w:val="28"/>
+          <w:szCs w:val="28"/>
+          <w:lang w:val="ru-RU"/>
+        </w:rPr>
+        <w:t xml:space="preserve"> </w:t>
+      </w:r>
+      <w:r>
+        <w:rPr>
+          <w:rFonts w:ascii="Georgia" w:hAnsi="Georgia"/>
+          <w:sz w:val="28"/>
+          <w:szCs w:val="28"/>
+          <w:lang w:val="ru-RU"/>
+        </w:rPr>
+        <w:t>до последнего</w:t>
+      </w:r>
+      <w:r>
+        <w:rPr>
+          <w:rFonts w:ascii="Georgia" w:hAnsi="Georgia"/>
+          <w:sz w:val="28"/>
+          <w:szCs w:val="28"/>
+          <w:lang w:val="ru-RU"/>
+        </w:rPr>
+        <w:t xml:space="preserve"> </w:t>
+      </w:r>
+      <w:r>
+        <w:rPr>
+          <w:rFonts w:ascii="Georgia" w:hAnsi="Georgia"/>
+          <w:sz w:val="28"/>
+          <w:szCs w:val="28"/>
+        </w:rPr>
+        <w:t>snapshot</w:t>
+      </w:r>
+      <w:r>
+        <w:rPr>
+          <w:rFonts w:ascii="Georgia" w:hAnsi="Georgia"/>
+          <w:sz w:val="28"/>
+          <w:szCs w:val="28"/>
+          <w:lang w:val="ru-RU"/>
+        </w:rPr>
+        <w:t>’</w:t>
+      </w:r>
+      <w:r>
+        <w:rPr>
+          <w:rFonts w:ascii="Georgia" w:hAnsi="Georgia"/>
+          <w:sz w:val="28"/>
+          <w:szCs w:val="28"/>
+        </w:rPr>
+        <w:t>a</w:t>
+      </w:r>
+      <w:r>
+        <w:rPr>
+          <w:rFonts w:ascii="Georgia" w:hAnsi="Georgia"/>
+          <w:sz w:val="28"/>
+          <w:szCs w:val="28"/>
+          <w:lang w:val="ru-RU"/>
+        </w:rPr>
+        <w:t>.</w:t>
+      </w:r>
+      <w:r>
+        <w:rPr>
+          <w:rFonts w:ascii="Georgia" w:hAnsi="Georgia"/>
+          <w:sz w:val="28"/>
+          <w:szCs w:val="28"/>
+          <w:lang w:val="ru-RU"/>
+        </w:rPr>
+        <w:t xml:space="preserve"> </w:t>
+      </w:r>
+    </w:p>
+    <w:p>
+      <w:pPr>
+        <w:spacing w:line="360" w:lineRule="auto"/>
+        <w:rPr>
+          <w:rFonts w:ascii="Georgia" w:hAnsi="Georgia"/>
+          <w:sz w:val="28"/>
+          <w:szCs w:val="28"/>
+          <w:lang w:val="ru-RU"/>
+        </w:rPr>
+      </w:pPr>
+    </w:p>
+    <w:p>
+      <w:pPr>
+        <w:spacing w:line="360" w:lineRule="auto"/>
+        <w:rPr>
+          <w:rFonts w:ascii="Georgia" w:hAnsi="Georgia"/>
+          <w:b/>
+          <w:sz w:val="28"/>
+          <w:szCs w:val="28"/>
+        </w:rPr>
+      </w:pPr>
+      <w:r>
+        <w:rPr>
+          <w:rFonts w:ascii="Georgia" w:hAnsi="Georgia"/>
+          <w:b/>
+          <w:sz w:val="28"/>
+          <w:szCs w:val="28"/>
+        </w:rPr>
+        <w:t>Projections</w:t>
+      </w:r>
+    </w:p>
+    <w:p>
+      <w:pPr>
+        <w:spacing w:line="360" w:lineRule="auto"/>
+        <w:rPr>
+          <w:rFonts w:ascii="Georgia" w:hAnsi="Georgia"/>
+          <w:b/>
+          <w:sz w:val="2"/>
+          <w:szCs w:val="2"/>
+        </w:rPr>
+      </w:pPr>
+    </w:p>
+    <w:p>
+      <w:pPr>
+        <w:spacing w:line="360" w:lineRule="auto"/>
+        <w:rPr>
+          <w:rFonts w:ascii="Georgia" w:hAnsi="Georgia"/>
+          <w:sz w:val="28"/>
+          <w:szCs w:val="28"/>
+          <w:lang w:val="ru-RU"/>
+        </w:rPr>
+      </w:pPr>
+      <w:r>
+        <w:rPr>
+          <w:rFonts w:ascii="Georgia" w:hAnsi="Georgia"/>
+          <w:sz w:val="28"/>
+          <w:szCs w:val="28"/>
+          <w:lang w:val="ru-RU"/>
+        </w:rPr>
+        <w:t>В</w:t>
+      </w:r>
+      <w:r>
+        <w:rPr>
+          <w:rFonts w:ascii="Georgia" w:hAnsi="Georgia"/>
+          <w:sz w:val="28"/>
+          <w:szCs w:val="28"/>
+          <w:lang w:val="ru-RU"/>
+        </w:rPr>
+        <w:t xml:space="preserve"> </w:t>
+      </w:r>
+      <w:r>
+        <w:rPr>
+          <w:rFonts w:ascii="Georgia" w:hAnsi="Georgia"/>
+          <w:sz w:val="28"/>
+          <w:szCs w:val="28"/>
+        </w:rPr>
+        <w:t>Event</w:t>
+      </w:r>
+      <w:r>
+        <w:rPr>
+          <w:rFonts w:ascii="Georgia" w:hAnsi="Georgia"/>
+          <w:sz w:val="28"/>
+          <w:szCs w:val="28"/>
+          <w:lang w:val="ru-RU"/>
+        </w:rPr>
+        <w:t xml:space="preserve"> </w:t>
+      </w:r>
+      <w:r>
+        <w:rPr>
+          <w:rFonts w:ascii="Georgia" w:hAnsi="Georgia"/>
+          <w:sz w:val="28"/>
+          <w:szCs w:val="28"/>
+        </w:rPr>
+        <w:t>Sourcing</w:t>
+      </w:r>
+      <w:r>
+        <w:rPr>
+          <w:rFonts w:ascii="Georgia" w:hAnsi="Georgia"/>
+          <w:sz w:val="28"/>
+          <w:szCs w:val="28"/>
+          <w:lang w:val="ru-RU"/>
+        </w:rPr>
+        <w:t>’</w:t>
+      </w:r>
+      <w:r>
+        <w:rPr>
+          <w:rFonts w:ascii="Georgia" w:hAnsi="Georgia"/>
+          <w:sz w:val="28"/>
+          <w:szCs w:val="28"/>
+        </w:rPr>
+        <w:t>e</w:t>
+      </w:r>
+      <w:r>
+        <w:rPr>
+          <w:rFonts w:ascii="Georgia" w:hAnsi="Georgia"/>
+          <w:sz w:val="28"/>
+          <w:szCs w:val="28"/>
+          <w:lang w:val="ru-RU"/>
+        </w:rPr>
+        <w:t xml:space="preserve"> </w:t>
+      </w:r>
+      <w:r>
+        <w:rPr>
+          <w:rFonts w:ascii="Georgia" w:hAnsi="Georgia"/>
+          <w:sz w:val="28"/>
+          <w:szCs w:val="28"/>
+          <w:lang w:val="ru-RU"/>
+        </w:rPr>
+        <w:t>есть</w:t>
+      </w:r>
+      <w:r>
+        <w:rPr>
+          <w:rFonts w:ascii="Georgia" w:hAnsi="Georgia"/>
+          <w:sz w:val="28"/>
+          <w:szCs w:val="28"/>
+          <w:lang w:val="ru-RU"/>
+        </w:rPr>
+        <w:t xml:space="preserve"> </w:t>
+      </w:r>
+      <w:r>
+        <w:rPr>
+          <w:rFonts w:ascii="Georgia" w:hAnsi="Georgia"/>
+          <w:sz w:val="28"/>
+          <w:szCs w:val="28"/>
+          <w:lang w:val="ru-RU"/>
+        </w:rPr>
+        <w:t>концепция</w:t>
+      </w:r>
+      <w:r>
+        <w:rPr>
+          <w:rFonts w:ascii="Georgia" w:hAnsi="Georgia"/>
+          <w:sz w:val="28"/>
+          <w:szCs w:val="28"/>
+          <w:lang w:val="ru-RU"/>
+        </w:rPr>
+        <w:t xml:space="preserve"> </w:t>
+      </w:r>
+      <w:r>
+        <w:rPr>
+          <w:rFonts w:ascii="Georgia" w:hAnsi="Georgia"/>
+          <w:sz w:val="28"/>
+          <w:szCs w:val="28"/>
+          <w:lang w:val="ru-RU"/>
+        </w:rPr>
+        <w:t>прогнозов</w:t>
+      </w:r>
+      <w:r>
+        <w:rPr>
+          <w:rFonts w:ascii="Georgia" w:hAnsi="Georgia"/>
+          <w:sz w:val="28"/>
+          <w:szCs w:val="28"/>
+          <w:lang w:val="ru-RU"/>
+        </w:rPr>
+        <w:t xml:space="preserve"> (</w:t>
+      </w:r>
+      <w:r>
+        <w:rPr>
+          <w:rFonts w:ascii="Georgia" w:hAnsi="Georgia"/>
+          <w:sz w:val="28"/>
+          <w:szCs w:val="28"/>
+        </w:rPr>
+        <w:t>P</w:t>
+      </w:r>
+      <w:r>
+        <w:rPr>
+          <w:rFonts w:ascii="Georgia" w:hAnsi="Georgia"/>
+          <w:sz w:val="28"/>
+          <w:szCs w:val="28"/>
+        </w:rPr>
+        <w:t>rojections</w:t>
+      </w:r>
+      <w:r>
+        <w:rPr>
+          <w:rFonts w:ascii="Georgia" w:hAnsi="Georgia"/>
+          <w:sz w:val="28"/>
+          <w:szCs w:val="28"/>
+          <w:lang w:val="ru-RU"/>
+        </w:rPr>
+        <w:t>)</w:t>
+      </w:r>
+      <w:r>
+        <w:rPr>
+          <w:rFonts w:ascii="Georgia" w:hAnsi="Georgia"/>
+          <w:sz w:val="28"/>
+          <w:szCs w:val="28"/>
+          <w:lang w:val="ru-RU"/>
+        </w:rPr>
+        <w:t xml:space="preserve">, </w:t>
+      </w:r>
+      <w:r>
+        <w:rPr>
+          <w:rFonts w:ascii="Georgia" w:hAnsi="Georgia"/>
+          <w:sz w:val="28"/>
+          <w:szCs w:val="28"/>
+          <w:lang w:val="ru-RU"/>
+        </w:rPr>
+        <w:t xml:space="preserve">которая представляет из себя расчет состояния </w:t>
+      </w:r>
+      <w:r>
+        <w:rPr>
+          <w:rFonts w:ascii="Georgia" w:hAnsi="Georgia"/>
+          <w:sz w:val="28"/>
+          <w:szCs w:val="28"/>
+        </w:rPr>
+        <w:t>Entity</w:t>
+      </w:r>
+      <w:r>
+        <w:rPr>
+          <w:rFonts w:ascii="Georgia" w:hAnsi="Georgia"/>
+          <w:sz w:val="28"/>
+          <w:szCs w:val="28"/>
+          <w:lang w:val="ru-RU"/>
+        </w:rPr>
+        <w:t xml:space="preserve"> “</w:t>
+      </w:r>
+      <w:r>
+        <w:rPr>
+          <w:rFonts w:ascii="Georgia" w:hAnsi="Georgia"/>
+          <w:sz w:val="28"/>
+          <w:szCs w:val="28"/>
+        </w:rPr>
+        <w:t>c</w:t>
+      </w:r>
+      <w:r>
+        <w:rPr>
+          <w:rFonts w:ascii="Georgia" w:hAnsi="Georgia"/>
+          <w:sz w:val="28"/>
+          <w:szCs w:val="28"/>
+          <w:lang w:val="ru-RU"/>
+        </w:rPr>
+        <w:t>”</w:t>
+      </w:r>
+      <w:r>
+        <w:rPr>
+          <w:rFonts w:ascii="Georgia" w:hAnsi="Georgia"/>
+          <w:sz w:val="28"/>
+          <w:szCs w:val="28"/>
+          <w:lang w:val="ru-RU"/>
+        </w:rPr>
+        <w:t xml:space="preserve"> и</w:t>
+      </w:r>
+      <w:r>
+        <w:rPr>
+          <w:rFonts w:ascii="Georgia" w:hAnsi="Georgia"/>
+          <w:sz w:val="28"/>
+          <w:szCs w:val="28"/>
+          <w:lang w:val="ru-RU"/>
+        </w:rPr>
+        <w:t xml:space="preserve"> “</w:t>
+      </w:r>
+      <w:r>
+        <w:rPr>
+          <w:rFonts w:ascii="Georgia" w:hAnsi="Georgia"/>
+          <w:sz w:val="28"/>
+          <w:szCs w:val="28"/>
+          <w:lang w:val="ru-RU"/>
+        </w:rPr>
+        <w:t>до</w:t>
+      </w:r>
+      <w:r>
+        <w:rPr>
+          <w:rFonts w:ascii="Georgia" w:hAnsi="Georgia"/>
+          <w:sz w:val="28"/>
+          <w:szCs w:val="28"/>
+          <w:lang w:val="ru-RU"/>
+        </w:rPr>
+        <w:t>”</w:t>
+      </w:r>
+      <w:r>
+        <w:rPr>
+          <w:rFonts w:ascii="Georgia" w:hAnsi="Georgia"/>
+          <w:sz w:val="28"/>
+          <w:szCs w:val="28"/>
+          <w:lang w:val="ru-RU"/>
+        </w:rPr>
+        <w:t xml:space="preserve"> определнного момента.</w:t>
+      </w:r>
+      <w:r>
+        <w:rPr>
+          <w:rFonts w:ascii="Georgia" w:hAnsi="Georgia"/>
+          <w:sz w:val="28"/>
+          <w:szCs w:val="28"/>
+          <w:lang w:val="ru-RU"/>
+        </w:rPr>
+        <w:t xml:space="preserve"> Это значит, что </w:t>
+      </w:r>
+      <w:r>
+        <w:rPr>
+          <w:rFonts w:ascii="Georgia" w:hAnsi="Georgia"/>
+          <w:sz w:val="28"/>
+          <w:szCs w:val="28"/>
+        </w:rPr>
+        <w:t>Snapshot</w:t>
+      </w:r>
+      <w:r>
+        <w:rPr>
+          <w:rFonts w:ascii="Georgia" w:hAnsi="Georgia"/>
+          <w:sz w:val="28"/>
+          <w:szCs w:val="28"/>
+          <w:lang w:val="ru-RU"/>
+        </w:rPr>
+        <w:t xml:space="preserve"> </w:t>
+      </w:r>
+      <w:r>
+        <w:rPr>
+          <w:rFonts w:ascii="Georgia" w:hAnsi="Georgia"/>
+          <w:sz w:val="28"/>
+          <w:szCs w:val="28"/>
+          <w:lang w:val="ru-RU"/>
+        </w:rPr>
+        <w:t>и</w:t>
+      </w:r>
+      <w:r>
+        <w:rPr>
+          <w:rFonts w:ascii="Georgia" w:hAnsi="Georgia"/>
+          <w:sz w:val="28"/>
+          <w:szCs w:val="28"/>
+          <w:lang w:val="ru-RU"/>
+        </w:rPr>
+        <w:t xml:space="preserve"> </w:t>
+      </w:r>
+      <w:r>
+        <w:rPr>
+          <w:rFonts w:ascii="Georgia" w:hAnsi="Georgia"/>
+          <w:sz w:val="28"/>
+          <w:szCs w:val="28"/>
+          <w:lang w:val="ru-RU"/>
+        </w:rPr>
+        <w:t xml:space="preserve">текущее состояние </w:t>
+      </w:r>
+      <w:r>
+        <w:rPr>
+          <w:rFonts w:ascii="Georgia" w:hAnsi="Georgia"/>
+          <w:sz w:val="28"/>
+          <w:szCs w:val="28"/>
+        </w:rPr>
+        <w:t>Entity</w:t>
+      </w:r>
+      <w:r>
+        <w:rPr>
+          <w:rFonts w:ascii="Georgia" w:hAnsi="Georgia"/>
+          <w:sz w:val="28"/>
+          <w:szCs w:val="28"/>
+          <w:lang w:val="ru-RU"/>
+        </w:rPr>
+        <w:t xml:space="preserve"> </w:t>
+      </w:r>
+      <w:r>
+        <w:rPr>
+          <w:rFonts w:ascii="Georgia" w:hAnsi="Georgia"/>
+          <w:sz w:val="28"/>
+          <w:szCs w:val="28"/>
+          <w:lang w:val="ru-RU"/>
+        </w:rPr>
+        <w:t xml:space="preserve">подподает под определение </w:t>
+      </w:r>
+      <w:r>
+        <w:rPr>
+          <w:rFonts w:ascii="Georgia" w:hAnsi="Georgia"/>
+          <w:sz w:val="28"/>
+          <w:szCs w:val="28"/>
+        </w:rPr>
+        <w:t>Projection</w:t>
+      </w:r>
+      <w:r>
+        <w:rPr>
+          <w:rFonts w:ascii="Georgia" w:hAnsi="Georgia"/>
+          <w:sz w:val="28"/>
+          <w:szCs w:val="28"/>
+          <w:lang w:val="ru-RU"/>
+        </w:rPr>
+        <w:t>, но наиболее значимым в концепции</w:t>
+      </w:r>
+      <w:r>
+        <w:rPr>
+          <w:rFonts w:ascii="Georgia" w:hAnsi="Georgia"/>
+          <w:sz w:val="28"/>
+          <w:szCs w:val="28"/>
+          <w:lang w:val="ru-RU"/>
+        </w:rPr>
+        <w:t xml:space="preserve"> </w:t>
+      </w:r>
+      <w:r>
+        <w:rPr>
+          <w:rFonts w:ascii="Georgia" w:hAnsi="Georgia"/>
+          <w:sz w:val="28"/>
+          <w:szCs w:val="28"/>
+          <w:lang w:val="ru-RU"/>
+        </w:rPr>
+        <w:t>прогнозов</w:t>
+      </w:r>
+      <w:r>
+        <w:rPr>
+          <w:rFonts w:ascii="Georgia" w:hAnsi="Georgia"/>
+          <w:sz w:val="28"/>
+          <w:szCs w:val="28"/>
+          <w:lang w:val="ru-RU"/>
+        </w:rPr>
+        <w:t xml:space="preserve"> является то, что мы можем </w:t>
+      </w:r>
+      <w:r>
+        <w:rPr>
+          <w:rFonts w:ascii="Georgia" w:hAnsi="Georgia"/>
+          <w:sz w:val="28"/>
+          <w:szCs w:val="28"/>
+          <w:lang w:val="ru-RU"/>
+        </w:rPr>
+        <w:lastRenderedPageBreak/>
+        <w:t xml:space="preserve">анализировать изменения состояния </w:t>
+      </w:r>
+      <w:r>
+        <w:rPr>
+          <w:rFonts w:ascii="Georgia" w:hAnsi="Georgia"/>
+          <w:sz w:val="28"/>
+          <w:szCs w:val="28"/>
+        </w:rPr>
+        <w:t>Entity</w:t>
+      </w:r>
+      <w:r>
+        <w:rPr>
+          <w:rFonts w:ascii="Georgia" w:hAnsi="Georgia"/>
+          <w:sz w:val="28"/>
+          <w:szCs w:val="28"/>
+          <w:lang w:val="ru-RU"/>
+        </w:rPr>
+        <w:t xml:space="preserve"> </w:t>
+      </w:r>
+      <w:r>
+        <w:rPr>
+          <w:rFonts w:ascii="Georgia" w:hAnsi="Georgia"/>
+          <w:sz w:val="28"/>
+          <w:szCs w:val="28"/>
+          <w:lang w:val="ru-RU"/>
+        </w:rPr>
+        <w:t xml:space="preserve">в течении определнного периода времени, что дает нам возможность делать предположения о будующих изменения состояния этой </w:t>
+      </w:r>
+      <w:r>
+        <w:rPr>
+          <w:rFonts w:ascii="Georgia" w:hAnsi="Georgia"/>
+          <w:sz w:val="28"/>
+          <w:szCs w:val="28"/>
+        </w:rPr>
+        <w:t>Entity</w:t>
+      </w:r>
+      <w:r>
+        <w:rPr>
+          <w:rFonts w:ascii="Georgia" w:hAnsi="Georgia"/>
+          <w:sz w:val="28"/>
+          <w:szCs w:val="28"/>
+          <w:lang w:val="ru-RU"/>
+        </w:rPr>
+        <w:t xml:space="preserve">, </w:t>
+      </w:r>
+      <w:r>
+        <w:rPr>
+          <w:rFonts w:ascii="Georgia" w:hAnsi="Georgia"/>
+          <w:sz w:val="28"/>
+          <w:szCs w:val="28"/>
+          <w:lang w:val="ru-RU"/>
+        </w:rPr>
+        <w:t>и это может быть чрезвычайно ценной возможностью для бизнеса.</w:t>
+      </w:r>
+    </w:p>
+    <w:p>
+      <w:pPr>
+        <w:spacing w:line="360" w:lineRule="auto"/>
+        <w:rPr>
+          <w:rFonts w:ascii="Georgia" w:hAnsi="Georgia"/>
+          <w:sz w:val="28"/>
+          <w:szCs w:val="28"/>
+          <w:lang w:val="ru-RU"/>
+        </w:rPr>
+      </w:pPr>
+      <w:r>
+        <w:rPr>
+          <w:noProof/>
+        </w:rPr>
+        <w:drawing>
+          <wp:inline distT="0" distB="0" distL="0" distR="0">
+            <wp:extent cx="6871970" cy="5089219"/>
+            <wp:effectExtent l="0" t="0" r="5080" b="0"/>
+            <wp:docPr id="1" name="Picture 1" descr="2006 - 2 - Event Sourcing"/>
+            <wp:cNvGraphicFramePr>
+              <a:graphicFrameLocks xmlns:a="http://schemas.openxmlformats.org/drawingml/2006/main" noChangeAspect="1"/>
+            </wp:cNvGraphicFramePr>
+            <a:graphic xmlns:a="http://schemas.openxmlformats.org/drawingml/2006/main">
+              <a:graphicData uri="http://schemas.openxmlformats.org/drawingml/2006/picture">
+                <pic:pic xmlns:pic="http://schemas.openxmlformats.org/drawingml/2006/picture">
+                  <pic:nvPicPr>
+                    <pic:cNvPr id="0" name="Picture 1" descr="2006 - 2 - Event Sourcing"/>
+                    <pic:cNvPicPr>
+                      <a:picLocks noChangeAspect="1" noChangeArrowheads="1"/>
+                    </pic:cNvPicPr>
+                  </pic:nvPicPr>
+                  <pic:blipFill>
+                    <a:blip r:embed="rId7">
+                      <a:extLst>
+                        <a:ext uri="{28A0092B-C50C-407E-A947-70E740481C1C}">
+                          <a14:useLocalDpi xmlns:a14="http://schemas.microsoft.com/office/drawing/2010/main" val="0"/>
+                        </a:ext>
+                      </a:extLst>
+                    </a:blip>
+                    <a:srcRect/>
+                    <a:stretch>
+                      <a:fillRect/>
+                    </a:stretch>
+                  </pic:blipFill>
+                  <pic:spPr bwMode="auto">
+                    <a:xfrm>
+                      <a:off x="0" y="0"/>
+                      <a:ext cx="6871970" cy="5089219"/>
+                    </a:xfrm>
+                    <a:prstGeom prst="rect">
+                      <a:avLst/>
+                    </a:prstGeom>
+                    <a:noFill/>
+                    <a:ln>
+                      <a:noFill/>
+                    </a:ln>
+                  </pic:spPr>
+                </pic:pic>
+              </a:graphicData>
+            </a:graphic>
+          </wp:inline>
+        </w:drawing>
+      </w:r>
+    </w:p>
+    <w:p>
+      <w:pPr>
+        <w:spacing w:line="360" w:lineRule="auto"/>
+        <w:rPr>
+          <w:rFonts w:ascii="Georgia" w:hAnsi="Georgia"/>
+          <w:sz w:val="28"/>
+          <w:szCs w:val="28"/>
+          <w:lang w:val="ru-RU"/>
+        </w:rPr>
+      </w:pPr>
+    </w:p>
+    <w:p>
+      <w:pPr>
+        <w:spacing w:line="360" w:lineRule="auto"/>
+        <w:rPr>
+          <w:rFonts w:ascii="Georgia" w:hAnsi="Georgia"/>
+          <w:b/>
+          <w:sz w:val="28"/>
+          <w:szCs w:val="28"/>
+          <w:lang w:val="ru-RU"/>
+        </w:rPr>
+      </w:pPr>
+      <w:r>
+        <w:rPr>
+          <w:rFonts w:ascii="Georgia" w:hAnsi="Georgia"/>
+          <w:b/>
+          <w:sz w:val="28"/>
+          <w:szCs w:val="28"/>
+          <w:lang w:val="ru-RU"/>
+        </w:rPr>
+        <w:t>Достоинства и недостатки:</w:t>
+      </w:r>
+    </w:p>
+    <w:p>
+      <w:pPr>
+        <w:spacing w:line="360" w:lineRule="auto"/>
+        <w:rPr>
+          <w:rFonts w:ascii="Georgia" w:hAnsi="Georgia"/>
+          <w:sz w:val="28"/>
+          <w:szCs w:val="28"/>
+          <w:lang w:val="ru-RU"/>
+        </w:rPr>
+      </w:pPr>
+      <w:r>
+        <w:rPr>
+          <w:rFonts w:ascii="Georgia" w:hAnsi="Georgia"/>
+          <w:sz w:val="28"/>
+          <w:szCs w:val="28"/>
+          <w:lang w:val="ru-RU"/>
+        </w:rPr>
+        <w:t>Event sourcing</w:t>
+      </w:r>
+      <w:r>
+        <w:rPr>
+          <w:rFonts w:ascii="Georgia" w:hAnsi="Georgia"/>
+          <w:sz w:val="28"/>
+          <w:szCs w:val="28"/>
+          <w:lang w:val="ru-RU"/>
+        </w:rPr>
+        <w:t xml:space="preserve"> </w:t>
+      </w:r>
+      <w:r>
+        <w:rPr>
+          <w:rFonts w:ascii="Georgia" w:hAnsi="Georgia"/>
+          <w:sz w:val="28"/>
+          <w:szCs w:val="28"/>
+          <w:lang w:val="ru-RU"/>
+        </w:rPr>
+        <w:t>может быть очень полезен как для бизнеса, так и для процесса разработки:</w:t>
+      </w:r>
+    </w:p>
+    <w:p>
+      <w:pPr>
+        <w:pStyle w:val="ListParagraph"/>
+        <w:numPr>
+          <w:ilvl w:val="0"/>
+          <w:numId w:val="20"/>
+        </w:numPr>
+        <w:spacing w:line="360" w:lineRule="auto"/>
+        <w:rPr>
+          <w:rFonts w:ascii="Georgia" w:hAnsi="Georgia"/>
+          <w:sz w:val="28"/>
+          <w:szCs w:val="28"/>
+          <w:lang w:val="ru-RU"/>
+        </w:rPr>
+      </w:pPr>
+      <w:r>
+        <w:rPr>
+          <w:rFonts w:ascii="Georgia" w:hAnsi="Georgia"/>
+          <w:sz w:val="28"/>
+          <w:szCs w:val="28"/>
+          <w:lang w:val="ru-RU"/>
+        </w:rPr>
+        <w:t>можно</w:t>
+      </w:r>
+      <w:r>
+        <w:rPr>
+          <w:rFonts w:ascii="Georgia" w:hAnsi="Georgia"/>
+          <w:sz w:val="28"/>
+          <w:szCs w:val="28"/>
+          <w:lang w:val="ru-RU"/>
+        </w:rPr>
+        <w:t xml:space="preserve"> использовать журнал событий для восстановления прошлых состояний</w:t>
+      </w:r>
+      <w:r>
+        <w:rPr>
+          <w:rFonts w:ascii="Georgia" w:hAnsi="Georgia"/>
+          <w:sz w:val="28"/>
+          <w:szCs w:val="28"/>
+          <w:lang w:val="ru-RU"/>
+        </w:rPr>
+        <w:t>;</w:t>
+      </w:r>
+    </w:p>
+    <w:p>
+      <w:pPr>
+        <w:pStyle w:val="ListParagraph"/>
+        <w:numPr>
+          <w:ilvl w:val="0"/>
+          <w:numId w:val="20"/>
+        </w:numPr>
+        <w:spacing w:line="360" w:lineRule="auto"/>
+        <w:rPr>
+          <w:rFonts w:ascii="Georgia" w:hAnsi="Georgia"/>
+          <w:sz w:val="28"/>
+          <w:szCs w:val="28"/>
+          <w:lang w:val="ru-RU"/>
+        </w:rPr>
+      </w:pPr>
+      <w:r>
+        <w:rPr>
+          <w:rFonts w:ascii="Georgia" w:hAnsi="Georgia"/>
+          <w:sz w:val="28"/>
+          <w:szCs w:val="28"/>
+          <w:lang w:val="ru-RU"/>
+        </w:rPr>
+        <w:t xml:space="preserve">можно исследовать </w:t>
+      </w:r>
+      <w:r>
+        <w:rPr>
+          <w:rFonts w:ascii="Georgia" w:hAnsi="Georgia"/>
+          <w:sz w:val="28"/>
+          <w:szCs w:val="28"/>
+          <w:lang w:val="ru-RU"/>
+        </w:rPr>
+        <w:t>альтернативные истории, вводя гипотетические события</w:t>
+      </w:r>
+      <w:r>
+        <w:rPr>
+          <w:rFonts w:ascii="Georgia" w:hAnsi="Georgia"/>
+          <w:sz w:val="28"/>
+          <w:szCs w:val="28"/>
+          <w:lang w:val="ru-RU"/>
+        </w:rPr>
+        <w:t>;</w:t>
+      </w:r>
+    </w:p>
+    <w:p>
+      <w:pPr>
+        <w:pStyle w:val="ListParagraph"/>
+        <w:numPr>
+          <w:ilvl w:val="0"/>
+          <w:numId w:val="20"/>
+        </w:numPr>
+        <w:spacing w:line="360" w:lineRule="auto"/>
+        <w:rPr>
+          <w:rFonts w:ascii="Georgia" w:hAnsi="Georgia"/>
+          <w:sz w:val="28"/>
+          <w:szCs w:val="28"/>
+          <w:lang w:val="ru-RU"/>
+        </w:rPr>
+      </w:pPr>
+      <w:r>
+        <w:rPr>
+          <w:rFonts w:ascii="Georgia" w:hAnsi="Georgia"/>
+          <w:sz w:val="28"/>
+          <w:szCs w:val="28"/>
+          <w:lang w:val="ru-RU"/>
+        </w:rPr>
+        <w:lastRenderedPageBreak/>
+        <w:t xml:space="preserve">Можно использовать поток </w:t>
+      </w:r>
+      <w:r>
+        <w:rPr>
+          <w:rFonts w:ascii="Georgia" w:hAnsi="Georgia"/>
+          <w:sz w:val="28"/>
+          <w:szCs w:val="28"/>
+        </w:rPr>
+        <w:t>Event</w:t>
+      </w:r>
+      <w:r>
+        <w:rPr>
+          <w:rFonts w:ascii="Georgia" w:hAnsi="Georgia"/>
+          <w:sz w:val="28"/>
+          <w:szCs w:val="28"/>
+          <w:lang w:val="ru-RU"/>
+        </w:rPr>
+        <w:t>’</w:t>
+      </w:r>
+      <w:r>
+        <w:rPr>
+          <w:rFonts w:ascii="Georgia" w:hAnsi="Georgia"/>
+          <w:sz w:val="28"/>
+          <w:szCs w:val="28"/>
+          <w:lang w:val="ru-RU"/>
+        </w:rPr>
+        <w:t xml:space="preserve">ов в целях </w:t>
+      </w:r>
+      <w:r>
+        <w:rPr>
+          <w:rFonts w:ascii="Georgia" w:hAnsi="Georgia"/>
+          <w:sz w:val="28"/>
+          <w:szCs w:val="28"/>
+        </w:rPr>
+        <w:t>debug</w:t>
+      </w:r>
+      <w:r>
+        <w:rPr>
+          <w:rFonts w:ascii="Georgia" w:hAnsi="Georgia"/>
+          <w:sz w:val="28"/>
+          <w:szCs w:val="28"/>
+          <w:lang w:val="ru-RU"/>
+        </w:rPr>
+        <w:t>’</w:t>
+      </w:r>
+      <w:r>
+        <w:rPr>
+          <w:rFonts w:ascii="Georgia" w:hAnsi="Georgia"/>
+          <w:sz w:val="28"/>
+          <w:szCs w:val="28"/>
+        </w:rPr>
+        <w:t>a</w:t>
+      </w:r>
+      <w:r>
+        <w:rPr>
+          <w:rFonts w:ascii="Georgia" w:hAnsi="Georgia"/>
+          <w:sz w:val="28"/>
+          <w:szCs w:val="28"/>
+          <w:lang w:val="ru-RU"/>
+        </w:rPr>
+        <w:t>.</w:t>
+      </w:r>
+    </w:p>
+    <w:p>
+      <w:pPr>
+        <w:spacing w:line="360" w:lineRule="auto"/>
+        <w:rPr>
+          <w:rFonts w:ascii="Georgia" w:hAnsi="Georgia"/>
+          <w:sz w:val="28"/>
+          <w:szCs w:val="28"/>
+          <w:lang w:val="ru-RU"/>
+        </w:rPr>
+      </w:pPr>
+    </w:p>
+    <w:p>
+      <w:pPr>
+        <w:spacing w:line="360" w:lineRule="auto"/>
+        <w:rPr>
+          <w:rFonts w:ascii="Georgia" w:hAnsi="Georgia"/>
+          <w:sz w:val="28"/>
+          <w:szCs w:val="28"/>
+          <w:lang w:val="ru-RU"/>
+        </w:rPr>
+      </w:pPr>
+      <w:r>
+        <w:rPr>
+          <w:rFonts w:ascii="Georgia" w:hAnsi="Georgia"/>
+          <w:sz w:val="28"/>
+          <w:szCs w:val="28"/>
+          <w:lang w:val="ru-RU"/>
+        </w:rPr>
+        <w:t>Но не все на самом деле так хорошо и надо быть в курсе скрытых проблем:</w:t>
+      </w:r>
+    </w:p>
+    <w:p>
+      <w:pPr>
+        <w:pStyle w:val="ListParagraph"/>
+        <w:numPr>
+          <w:ilvl w:val="0"/>
+          <w:numId w:val="21"/>
+        </w:numPr>
+        <w:spacing w:line="360" w:lineRule="auto"/>
+        <w:rPr>
+          <w:rFonts w:ascii="Georgia" w:hAnsi="Georgia"/>
+          <w:b/>
+          <w:sz w:val="28"/>
+          <w:szCs w:val="28"/>
+          <w:lang w:val="ru-RU"/>
+        </w:rPr>
+      </w:pPr>
+      <w:r>
+        <w:rPr>
+          <w:rFonts w:ascii="Georgia" w:hAnsi="Georgia"/>
+          <w:b/>
+          <w:sz w:val="28"/>
+          <w:szCs w:val="28"/>
+          <w:lang w:val="ru-RU"/>
+        </w:rPr>
+        <w:t>Внешние изменения</w:t>
+      </w:r>
+    </w:p>
+    <w:p>
+      <w:pPr>
+        <w:pStyle w:val="ListParagraph"/>
+        <w:spacing w:line="360" w:lineRule="auto"/>
+        <w:rPr>
+          <w:rFonts w:ascii="Georgia" w:hAnsi="Georgia"/>
+          <w:b/>
+          <w:sz w:val="2"/>
+          <w:szCs w:val="2"/>
+          <w:lang w:val="ru-RU"/>
+        </w:rPr>
+      </w:pPr>
+    </w:p>
+    <w:p>
+      <w:pPr>
+        <w:pStyle w:val="ListParagraph"/>
+        <w:spacing w:line="360" w:lineRule="auto"/>
+        <w:rPr>
+          <w:rFonts w:ascii="Georgia" w:hAnsi="Georgia"/>
+          <w:sz w:val="28"/>
+          <w:szCs w:val="28"/>
+          <w:lang w:val="ru-RU"/>
+        </w:rPr>
+      </w:pPr>
+      <w:r>
+        <w:rPr>
+          <w:rFonts w:ascii="Georgia" w:hAnsi="Georgia"/>
+          <w:sz w:val="28"/>
+          <w:szCs w:val="28"/>
+          <w:lang w:val="ru-RU"/>
+        </w:rPr>
+        <w:t xml:space="preserve">Когда наши </w:t>
+      </w:r>
+      <w:r>
+        <w:rPr>
+          <w:rFonts w:ascii="Georgia" w:hAnsi="Georgia"/>
+          <w:sz w:val="28"/>
+          <w:szCs w:val="28"/>
+        </w:rPr>
+        <w:t>Event</w:t>
+      </w:r>
+      <w:r>
+        <w:rPr>
+          <w:rFonts w:ascii="Georgia" w:hAnsi="Georgia"/>
+          <w:sz w:val="28"/>
+          <w:szCs w:val="28"/>
+          <w:lang w:val="ru-RU"/>
+        </w:rPr>
+        <w:t>’</w:t>
+      </w:r>
+      <w:r>
+        <w:rPr>
+          <w:rFonts w:ascii="Georgia" w:hAnsi="Georgia"/>
+          <w:sz w:val="28"/>
+          <w:szCs w:val="28"/>
+          <w:lang w:val="ru-RU"/>
+        </w:rPr>
+        <w:t>ы</w:t>
+      </w:r>
+      <w:r>
+        <w:rPr>
+          <w:rFonts w:ascii="Georgia" w:hAnsi="Georgia"/>
+          <w:sz w:val="28"/>
+          <w:szCs w:val="28"/>
+          <w:lang w:val="ru-RU"/>
+        </w:rPr>
+        <w:t xml:space="preserve"> запускают обновления во внешних системах, мы не хотим повторно запускать эти </w:t>
+      </w:r>
+      <w:r>
+        <w:rPr>
+          <w:rFonts w:ascii="Georgia" w:hAnsi="Georgia"/>
+          <w:sz w:val="28"/>
+          <w:szCs w:val="28"/>
+          <w:lang w:val="ru-RU"/>
+        </w:rPr>
+        <w:t>обновления</w:t>
+      </w:r>
+      <w:r>
+        <w:rPr>
+          <w:rFonts w:ascii="Georgia" w:hAnsi="Georgia"/>
+          <w:sz w:val="28"/>
+          <w:szCs w:val="28"/>
+          <w:lang w:val="ru-RU"/>
+        </w:rPr>
+        <w:t xml:space="preserve"> при воспроизведении </w:t>
+      </w:r>
+      <w:r>
+        <w:rPr>
+          <w:rFonts w:ascii="Georgia" w:hAnsi="Georgia"/>
+          <w:sz w:val="28"/>
+          <w:szCs w:val="28"/>
+        </w:rPr>
+        <w:t>Event</w:t>
+      </w:r>
+      <w:r>
+        <w:rPr>
+          <w:rFonts w:ascii="Georgia" w:hAnsi="Georgia"/>
+          <w:sz w:val="28"/>
+          <w:szCs w:val="28"/>
+          <w:lang w:val="ru-RU"/>
+        </w:rPr>
+        <w:t>’</w:t>
+      </w:r>
+      <w:r>
+        <w:rPr>
+          <w:rFonts w:ascii="Georgia" w:hAnsi="Georgia"/>
+          <w:sz w:val="28"/>
+          <w:szCs w:val="28"/>
+          <w:lang w:val="ru-RU"/>
+        </w:rPr>
+        <w:t>ов</w:t>
+      </w:r>
+      <w:r>
+        <w:rPr>
+          <w:rFonts w:ascii="Georgia" w:hAnsi="Georgia"/>
+          <w:sz w:val="28"/>
+          <w:szCs w:val="28"/>
+          <w:lang w:val="ru-RU"/>
+        </w:rPr>
+        <w:t xml:space="preserve"> для создания проекции. На этом этапе мы можем просто отключить внешние обновления, когда мы находимся в “режиме воспроизведения”</w:t>
+      </w:r>
+      <w:r>
+        <w:rPr>
+          <w:rFonts w:ascii="Georgia" w:hAnsi="Georgia"/>
+          <w:sz w:val="28"/>
+          <w:szCs w:val="28"/>
+          <w:lang w:val="ru-RU"/>
+        </w:rPr>
+        <w:t xml:space="preserve"> </w:t>
+      </w:r>
+      <w:r>
+        <w:rPr>
+          <w:rFonts w:ascii="Georgia" w:hAnsi="Georgia"/>
+          <w:sz w:val="28"/>
+          <w:szCs w:val="28"/>
+        </w:rPr>
+        <w:t>Event</w:t>
+      </w:r>
+      <w:r>
+        <w:rPr>
+          <w:rFonts w:ascii="Georgia" w:hAnsi="Georgia"/>
+          <w:sz w:val="28"/>
+          <w:szCs w:val="28"/>
+          <w:lang w:val="ru-RU"/>
+        </w:rPr>
+        <w:t>’</w:t>
+      </w:r>
+      <w:r>
+        <w:rPr>
+          <w:rFonts w:ascii="Georgia" w:hAnsi="Georgia"/>
+          <w:sz w:val="28"/>
+          <w:szCs w:val="28"/>
+          <w:lang w:val="ru-RU"/>
+        </w:rPr>
+        <w:t>ов</w:t>
+      </w:r>
+      <w:r>
+        <w:rPr>
+          <w:rFonts w:ascii="Georgia" w:hAnsi="Georgia"/>
+          <w:sz w:val="28"/>
+          <w:szCs w:val="28"/>
+          <w:lang w:val="ru-RU"/>
+        </w:rPr>
+        <w:t xml:space="preserve"> </w:t>
+      </w:r>
+      <w:r>
+        <w:rPr>
+          <w:rFonts w:ascii="Georgia" w:hAnsi="Georgia"/>
+          <w:sz w:val="28"/>
+          <w:szCs w:val="28"/>
+          <w:lang w:val="ru-RU"/>
+        </w:rPr>
+        <w:t>(можно</w:t>
+      </w:r>
+      <w:r>
+        <w:rPr>
+          <w:rFonts w:ascii="Georgia" w:hAnsi="Georgia"/>
+          <w:sz w:val="28"/>
+          <w:szCs w:val="28"/>
+          <w:lang w:val="ru-RU"/>
+        </w:rPr>
+        <w:t xml:space="preserve"> инкапсулировать эту логику в</w:t>
+      </w:r>
+      <w:r>
+        <w:rPr>
+          <w:rFonts w:ascii="Georgia" w:hAnsi="Georgia"/>
+          <w:sz w:val="28"/>
+          <w:szCs w:val="28"/>
+          <w:lang w:val="ru-RU"/>
+        </w:rPr>
+        <w:t xml:space="preserve"> </w:t>
+      </w:r>
+      <w:r>
+        <w:rPr>
+          <w:rFonts w:ascii="Georgia" w:hAnsi="Georgia"/>
+          <w:sz w:val="28"/>
+          <w:szCs w:val="28"/>
+        </w:rPr>
+        <w:t>Gateway</w:t>
+      </w:r>
+      <w:r>
+        <w:rPr>
+          <w:rFonts w:ascii="Georgia" w:hAnsi="Georgia"/>
+          <w:sz w:val="28"/>
+          <w:szCs w:val="28"/>
+          <w:lang w:val="ru-RU"/>
+        </w:rPr>
+        <w:t>’</w:t>
+      </w:r>
+      <w:r>
+        <w:rPr>
+          <w:rFonts w:ascii="Georgia" w:hAnsi="Georgia"/>
+          <w:sz w:val="28"/>
+          <w:szCs w:val="28"/>
+        </w:rPr>
+        <w:t>e</w:t>
+      </w:r>
+      <w:r>
+        <w:rPr>
+          <w:rFonts w:ascii="Georgia" w:hAnsi="Georgia"/>
+          <w:sz w:val="28"/>
+          <w:szCs w:val="28"/>
+          <w:lang w:val="ru-RU"/>
+        </w:rPr>
+        <w:t>)</w:t>
+      </w:r>
+      <w:r>
+        <w:rPr>
+          <w:rFonts w:ascii="Georgia" w:hAnsi="Georgia"/>
+          <w:sz w:val="28"/>
+          <w:szCs w:val="28"/>
+          <w:lang w:val="ru-RU"/>
+        </w:rPr>
+        <w:t>.</w:t>
+      </w:r>
+    </w:p>
+    <w:p>
+      <w:pPr>
+        <w:pStyle w:val="ListParagraph"/>
+        <w:spacing w:line="360" w:lineRule="auto"/>
+        <w:rPr>
+          <w:rFonts w:ascii="Georgia" w:hAnsi="Georgia"/>
+          <w:b/>
+          <w:sz w:val="28"/>
+          <w:szCs w:val="28"/>
+          <w:lang w:val="ru-RU"/>
+        </w:rPr>
+      </w:pPr>
+    </w:p>
+    <w:p>
+      <w:pPr>
+        <w:pStyle w:val="ListParagraph"/>
+        <w:numPr>
+          <w:ilvl w:val="0"/>
+          <w:numId w:val="21"/>
+        </w:numPr>
+        <w:spacing w:line="360" w:lineRule="auto"/>
+        <w:rPr>
+          <w:rFonts w:ascii="Georgia" w:hAnsi="Georgia"/>
+          <w:b/>
+          <w:sz w:val="28"/>
+          <w:szCs w:val="28"/>
+          <w:lang w:val="ru-RU"/>
+        </w:rPr>
+      </w:pPr>
+      <w:r>
+        <w:rPr>
+          <w:rFonts w:ascii="Georgia" w:hAnsi="Georgia"/>
+          <w:b/>
+          <w:sz w:val="28"/>
+          <w:szCs w:val="28"/>
+          <w:lang w:val="ru-RU"/>
+        </w:rPr>
+        <w:t>Внешние запросы</w:t>
+      </w:r>
+    </w:p>
+    <w:p>
+      <w:pPr>
+        <w:pStyle w:val="ListParagraph"/>
+        <w:spacing w:line="360" w:lineRule="auto"/>
+        <w:rPr>
+          <w:rFonts w:ascii="Georgia" w:hAnsi="Georgia"/>
+          <w:b/>
+          <w:sz w:val="2"/>
+          <w:szCs w:val="2"/>
+          <w:lang w:val="ru-RU"/>
+        </w:rPr>
+      </w:pPr>
+    </w:p>
+    <w:p>
+      <w:pPr>
+        <w:pStyle w:val="ListParagraph"/>
+        <w:spacing w:line="360" w:lineRule="auto"/>
+        <w:rPr>
+          <w:rFonts w:ascii="Georgia" w:hAnsi="Georgia"/>
+          <w:sz w:val="28"/>
+          <w:szCs w:val="28"/>
+          <w:lang w:val="ru-RU"/>
+        </w:rPr>
+      </w:pPr>
+      <w:r>
+        <w:rPr>
+          <w:rFonts w:ascii="Georgia" w:hAnsi="Georgia"/>
+          <w:sz w:val="28"/>
+          <w:szCs w:val="28"/>
+          <w:lang w:val="ru-RU"/>
+        </w:rPr>
+        <w:t xml:space="preserve">Когда </w:t>
+      </w:r>
+      <w:r>
+        <w:rPr>
+          <w:rFonts w:ascii="Georgia" w:hAnsi="Georgia"/>
+          <w:sz w:val="28"/>
+          <w:szCs w:val="28"/>
+          <w:lang w:val="ru-RU"/>
+        </w:rPr>
+        <w:t xml:space="preserve">в результате </w:t>
+      </w:r>
+      <w:r>
+        <w:rPr>
+          <w:rFonts w:ascii="Georgia" w:hAnsi="Georgia"/>
+          <w:sz w:val="28"/>
+          <w:szCs w:val="28"/>
+        </w:rPr>
+        <w:t>Event</w:t>
+      </w:r>
+      <w:r>
+        <w:rPr>
+          <w:rFonts w:ascii="Georgia" w:hAnsi="Georgia"/>
+          <w:sz w:val="28"/>
+          <w:szCs w:val="28"/>
+          <w:lang w:val="ru-RU"/>
+        </w:rPr>
+        <w:t>’</w:t>
+      </w:r>
+      <w:r>
+        <w:rPr>
+          <w:rFonts w:ascii="Georgia" w:hAnsi="Georgia"/>
+          <w:sz w:val="28"/>
+          <w:szCs w:val="28"/>
+          <w:lang w:val="ru-RU"/>
+        </w:rPr>
+        <w:t>а</w:t>
+      </w:r>
+      <w:r>
+        <w:rPr>
+          <w:rFonts w:ascii="Georgia" w:hAnsi="Georgia"/>
+          <w:sz w:val="28"/>
+          <w:szCs w:val="28"/>
+          <w:lang w:val="ru-RU"/>
+        </w:rPr>
+        <w:t xml:space="preserve"> </w:t>
+      </w:r>
+      <w:r>
+        <w:rPr>
+          <w:rFonts w:ascii="Georgia" w:hAnsi="Georgia"/>
+          <w:sz w:val="28"/>
+          <w:szCs w:val="28"/>
+          <w:lang w:val="ru-RU"/>
+        </w:rPr>
+        <w:t xml:space="preserve">осуществляется </w:t>
+      </w:r>
+      <w:r>
+        <w:rPr>
+          <w:rFonts w:ascii="Georgia" w:hAnsi="Georgia"/>
+          <w:sz w:val="28"/>
+          <w:szCs w:val="28"/>
+          <w:lang w:val="ru-RU"/>
+        </w:rPr>
+        <w:t xml:space="preserve">запрос к внешней системе, </w:t>
+      </w:r>
+      <w:r>
+        <w:rPr>
+          <w:rFonts w:ascii="Georgia" w:hAnsi="Georgia"/>
+          <w:sz w:val="28"/>
+          <w:szCs w:val="28"/>
+          <w:lang w:val="ru-RU"/>
+        </w:rPr>
+        <w:t>например,</w:t>
+      </w:r>
+      <w:r>
+        <w:rPr>
+          <w:rFonts w:ascii="Georgia" w:hAnsi="Georgia"/>
+          <w:sz w:val="28"/>
+          <w:szCs w:val="28"/>
+          <w:lang w:val="ru-RU"/>
+        </w:rPr>
+        <w:t xml:space="preserve"> получение рейтингов фо</w:t>
+      </w:r>
+      <w:r>
+        <w:rPr>
+          <w:rFonts w:ascii="Georgia" w:hAnsi="Georgia"/>
+          <w:sz w:val="28"/>
+          <w:szCs w:val="28"/>
+          <w:lang w:val="ru-RU"/>
+        </w:rPr>
+        <w:t>ндовых облигаций, что произойдет, когда мы воспроизведе</w:t>
+      </w:r>
+      <w:r>
+        <w:rPr>
+          <w:rFonts w:ascii="Georgia" w:hAnsi="Georgia"/>
+          <w:sz w:val="28"/>
+          <w:szCs w:val="28"/>
+          <w:lang w:val="ru-RU"/>
+        </w:rPr>
+        <w:t xml:space="preserve">м </w:t>
+      </w:r>
+      <w:r>
+        <w:rPr>
+          <w:rFonts w:ascii="Georgia" w:hAnsi="Georgia"/>
+          <w:sz w:val="28"/>
+          <w:szCs w:val="28"/>
+          <w:lang w:val="ru-RU"/>
+        </w:rPr>
+        <w:t xml:space="preserve">такой </w:t>
+      </w:r>
+      <w:r>
+        <w:rPr>
+          <w:rFonts w:ascii="Georgia" w:hAnsi="Georgia"/>
+          <w:sz w:val="28"/>
+          <w:szCs w:val="28"/>
+        </w:rPr>
+        <w:t>Event</w:t>
+      </w:r>
+      <w:r>
+        <w:rPr>
+          <w:rFonts w:ascii="Georgia" w:hAnsi="Georgia"/>
+          <w:sz w:val="28"/>
+          <w:szCs w:val="28"/>
+          <w:lang w:val="ru-RU"/>
+        </w:rPr>
+        <w:t xml:space="preserve">, чтобы создать прогноз? Мы могли бы получить те же рейтинги, которые использовались, когда </w:t>
+      </w:r>
+      <w:r>
+        <w:rPr>
+          <w:rFonts w:ascii="Georgia" w:hAnsi="Georgia"/>
+          <w:sz w:val="28"/>
+          <w:szCs w:val="28"/>
+        </w:rPr>
+        <w:t>Event</w:t>
+      </w:r>
+      <w:r>
+        <w:rPr>
+          <w:rFonts w:ascii="Georgia" w:hAnsi="Georgia"/>
+          <w:sz w:val="28"/>
+          <w:szCs w:val="28"/>
+          <w:lang w:val="ru-RU"/>
+        </w:rPr>
+        <w:t xml:space="preserve"> был создан</w:t>
+      </w:r>
+      <w:r>
+        <w:rPr>
+          <w:rFonts w:ascii="Georgia" w:hAnsi="Georgia"/>
+          <w:sz w:val="28"/>
+          <w:szCs w:val="28"/>
+          <w:lang w:val="ru-RU"/>
+        </w:rPr>
+        <w:t>, может быть, годы назад. Таким образом, либо удаленное приложение может дать нам эти значения, либо нам нужно сохранить их в нашей системе, чтобы мы могли имитировать удаленный запрос</w:t>
+      </w:r>
+      <w:r>
+        <w:rPr>
+          <w:rFonts w:ascii="Georgia" w:hAnsi="Georgia"/>
+          <w:sz w:val="28"/>
+          <w:szCs w:val="28"/>
+          <w:lang w:val="ru-RU"/>
+        </w:rPr>
+        <w:t xml:space="preserve"> </w:t>
+      </w:r>
+      <w:r>
+        <w:rPr>
+          <w:rFonts w:ascii="Georgia" w:hAnsi="Georgia"/>
+          <w:sz w:val="28"/>
+          <w:szCs w:val="28"/>
+          <w:lang w:val="ru-RU"/>
+        </w:rPr>
+        <w:t>(</w:t>
+      </w:r>
+      <w:r>
+        <w:rPr>
+          <w:rFonts w:ascii="Georgia" w:hAnsi="Georgia"/>
+          <w:sz w:val="28"/>
+          <w:szCs w:val="28"/>
+          <w:lang w:val="ru-RU"/>
+        </w:rPr>
+        <w:t>и опять же такую логику можно</w:t>
+      </w:r>
+      <w:r>
+        <w:rPr>
+          <w:rFonts w:ascii="Georgia" w:hAnsi="Georgia"/>
+          <w:sz w:val="28"/>
+          <w:szCs w:val="28"/>
+          <w:lang w:val="ru-RU"/>
+        </w:rPr>
+        <w:t xml:space="preserve"> в</w:t>
+      </w:r>
+      <w:r>
+        <w:rPr>
+          <w:rFonts w:ascii="Georgia" w:hAnsi="Georgia"/>
+          <w:sz w:val="28"/>
+          <w:szCs w:val="28"/>
+          <w:lang w:val="ru-RU"/>
+        </w:rPr>
+        <w:t xml:space="preserve"> </w:t>
+      </w:r>
+      <w:r>
+        <w:rPr>
+          <w:rFonts w:ascii="Georgia" w:hAnsi="Georgia"/>
+          <w:sz w:val="28"/>
+          <w:szCs w:val="28"/>
+        </w:rPr>
+        <w:t>Gateway</w:t>
+      </w:r>
+      <w:r>
+        <w:rPr>
+          <w:rFonts w:ascii="Georgia" w:hAnsi="Georgia"/>
+          <w:sz w:val="28"/>
+          <w:szCs w:val="28"/>
+          <w:lang w:val="ru-RU"/>
+        </w:rPr>
+        <w:t>’</w:t>
+      </w:r>
+      <w:r>
+        <w:rPr>
+          <w:rFonts w:ascii="Georgia" w:hAnsi="Georgia"/>
+          <w:sz w:val="28"/>
+          <w:szCs w:val="28"/>
+        </w:rPr>
+        <w:t>e</w:t>
+      </w:r>
+      <w:r>
+        <w:rPr>
+          <w:rFonts w:ascii="Georgia" w:hAnsi="Georgia"/>
+          <w:sz w:val="28"/>
+          <w:szCs w:val="28"/>
+          <w:lang w:val="ru-RU"/>
+        </w:rPr>
+        <w:t>)</w:t>
+      </w:r>
+      <w:r>
+        <w:rPr>
+          <w:rFonts w:ascii="Georgia" w:hAnsi="Georgia"/>
+          <w:sz w:val="28"/>
+          <w:szCs w:val="28"/>
+          <w:lang w:val="ru-RU"/>
+        </w:rPr>
+        <w:t>.</w:t>
+      </w:r>
+    </w:p>
+    <w:p>
+      <w:pPr>
+        <w:pStyle w:val="ListParagraph"/>
+        <w:spacing w:line="360" w:lineRule="auto"/>
+        <w:rPr>
+          <w:rFonts w:ascii="Georgia" w:hAnsi="Georgia"/>
+          <w:b/>
+          <w:sz w:val="28"/>
+          <w:szCs w:val="28"/>
+          <w:lang w:val="ru-RU"/>
+        </w:rPr>
+      </w:pPr>
+    </w:p>
+    <w:p>
+      <w:pPr>
+        <w:pStyle w:val="ListParagraph"/>
+        <w:numPr>
+          <w:ilvl w:val="0"/>
+          <w:numId w:val="21"/>
+        </w:numPr>
+        <w:spacing w:line="360" w:lineRule="auto"/>
+        <w:rPr>
+          <w:rFonts w:ascii="Georgia" w:hAnsi="Georgia"/>
+          <w:b/>
+          <w:sz w:val="28"/>
+          <w:szCs w:val="28"/>
+          <w:lang w:val="ru-RU"/>
+        </w:rPr>
+      </w:pPr>
+      <w:r>
+        <w:rPr>
+          <w:rFonts w:ascii="Georgia" w:hAnsi="Georgia"/>
+          <w:b/>
+          <w:sz w:val="28"/>
+          <w:szCs w:val="28"/>
+          <w:lang w:val="ru-RU"/>
+        </w:rPr>
+        <w:t>Изменения в коде приложения</w:t>
+      </w:r>
+    </w:p>
+    <w:p>
+      <w:pPr>
+        <w:pStyle w:val="ListParagraph"/>
+        <w:spacing w:line="360" w:lineRule="auto"/>
+        <w:rPr>
+          <w:rFonts w:ascii="Georgia" w:hAnsi="Georgia"/>
+          <w:sz w:val="28"/>
+          <w:szCs w:val="28"/>
+          <w:lang w:val="ru-RU"/>
+        </w:rPr>
+      </w:pPr>
+      <w:r>
+        <w:rPr>
+          <w:rFonts w:ascii="Georgia" w:hAnsi="Georgia"/>
+          <w:sz w:val="28"/>
+          <w:szCs w:val="28"/>
+          <w:lang w:val="ru-RU"/>
+        </w:rPr>
+        <w:t xml:space="preserve">Мартин Фаулер выделяет 3 типа изменений кода: новые функции, исправления ошибок и временная логика. Реальная проблема возникает при воспроизведении </w:t>
+      </w:r>
+      <w:r>
+        <w:rPr>
+          <w:rFonts w:ascii="Georgia" w:hAnsi="Georgia"/>
+          <w:sz w:val="28"/>
+          <w:szCs w:val="28"/>
+        </w:rPr>
+        <w:t>Event</w:t>
+      </w:r>
+      <w:r>
+        <w:rPr>
+          <w:rFonts w:ascii="Georgia" w:hAnsi="Georgia"/>
+          <w:sz w:val="28"/>
+          <w:szCs w:val="28"/>
+          <w:lang w:val="ru-RU"/>
+        </w:rPr>
+        <w:t>’</w:t>
+      </w:r>
+      <w:r>
+        <w:rPr>
+          <w:rFonts w:ascii="Georgia" w:hAnsi="Georgia"/>
+          <w:sz w:val="28"/>
+          <w:szCs w:val="28"/>
+          <w:lang w:val="ru-RU"/>
+        </w:rPr>
+        <w:t>ов</w:t>
+      </w:r>
+      <w:r>
+        <w:rPr>
+          <w:rFonts w:ascii="Georgia" w:hAnsi="Georgia"/>
+          <w:sz w:val="28"/>
+          <w:szCs w:val="28"/>
+          <w:lang w:val="ru-RU"/>
+        </w:rPr>
+        <w:t xml:space="preserve">, которые должны воспроизводиться с различными правилами бизнес-логики </w:t>
+      </w:r>
+      <w:r>
+        <w:rPr>
+          <w:rFonts w:ascii="Georgia" w:hAnsi="Georgia"/>
+          <w:sz w:val="28"/>
+          <w:szCs w:val="28"/>
+          <w:lang w:val="ru-RU"/>
+        </w:rPr>
+        <w:t>в разные моменты времени, т. е. например,</w:t>
+      </w:r>
+      <w:r>
+        <w:rPr>
+          <w:rFonts w:ascii="Georgia" w:hAnsi="Georgia"/>
+          <w:sz w:val="28"/>
+          <w:szCs w:val="28"/>
+          <w:lang w:val="ru-RU"/>
+        </w:rPr>
+        <w:t xml:space="preserve"> в прошлом году налоговые расчеты отличаются от этого года. </w:t>
+      </w:r>
+      <w:r>
+        <w:rPr>
+          <w:rFonts w:ascii="Georgia" w:hAnsi="Georgia"/>
+          <w:sz w:val="28"/>
+          <w:szCs w:val="28"/>
+          <w:lang w:val="ru-RU"/>
+        </w:rPr>
+        <w:t xml:space="preserve">В таких случаях подойдет шаблон проектирования </w:t>
+      </w:r>
+      <w:r>
+        <w:rPr>
+          <w:rFonts w:ascii="Georgia" w:hAnsi="Georgia"/>
+          <w:b/>
+          <w:sz w:val="28"/>
+          <w:szCs w:val="28"/>
+        </w:rPr>
+        <w:t>Strategy</w:t>
+      </w:r>
+      <w:r>
+        <w:rPr>
+          <w:rFonts w:ascii="Georgia" w:hAnsi="Georgia"/>
+          <w:sz w:val="28"/>
+          <w:szCs w:val="28"/>
+          <w:lang w:val="ru-RU"/>
+        </w:rPr>
+        <w:t>.</w:t>
+      </w:r>
+    </w:p>
+    <w:p>
+      <w:pPr>
+        <w:pStyle w:val="ListParagraph"/>
+        <w:spacing w:line="360" w:lineRule="auto"/>
+        <w:rPr>
+          <w:rFonts w:ascii="Georgia" w:hAnsi="Georgia"/>
+          <w:b/>
+          <w:sz w:val="28"/>
+          <w:szCs w:val="28"/>
+          <w:lang w:val="ru-RU"/>
+        </w:rPr>
+      </w:pPr>
+    </w:p>
+    <w:p>
+      <w:pPr>
+        <w:spacing w:line="360" w:lineRule="auto"/>
+        <w:rPr>
+          <w:rFonts w:ascii="Georgia" w:hAnsi="Georgia"/>
+          <w:b/>
+          <w:sz w:val="28"/>
+          <w:szCs w:val="28"/>
+          <w:lang w:val="ru-RU"/>
+        </w:rPr>
+      </w:pPr>
+    </w:p>
+    <w:p>
+      <w:pPr>
+        <w:spacing w:line="360" w:lineRule="auto"/>
+        <w:rPr>
+          <w:rFonts w:ascii="Georgia" w:hAnsi="Georgia"/>
+          <w:sz w:val="28"/>
+          <w:szCs w:val="28"/>
+          <w:lang w:val="ru-RU"/>
+        </w:rPr>
+      </w:pPr>
+      <w:r>
+        <w:rPr>
+          <w:rFonts w:ascii="Georgia" w:hAnsi="Georgia"/>
+          <w:sz w:val="28"/>
+          <w:szCs w:val="28"/>
+          <w:lang w:val="ru-RU"/>
+        </w:rPr>
+        <w:lastRenderedPageBreak/>
+        <w:t xml:space="preserve">Поэтому я советую соблюдать осторожность и следовать </w:t>
+      </w:r>
+      <w:r>
+        <w:rPr>
+          <w:rFonts w:ascii="Georgia" w:hAnsi="Georgia"/>
+          <w:sz w:val="28"/>
+          <w:szCs w:val="28"/>
+          <w:lang w:val="ru-RU"/>
+        </w:rPr>
+        <w:t>следующим</w:t>
+      </w:r>
+      <w:r>
+        <w:rPr>
+          <w:rFonts w:ascii="Georgia" w:hAnsi="Georgia"/>
+          <w:sz w:val="28"/>
+          <w:szCs w:val="28"/>
+          <w:lang w:val="ru-RU"/>
+        </w:rPr>
+        <w:t xml:space="preserve"> правилам, когда это возможно:</w:t>
+      </w:r>
+    </w:p>
+    <w:p>
+      <w:pPr>
+        <w:pStyle w:val="ListParagraph"/>
+        <w:numPr>
+          <w:ilvl w:val="0"/>
+          <w:numId w:val="21"/>
+        </w:numPr>
+        <w:spacing w:line="360" w:lineRule="auto"/>
+        <w:rPr>
+          <w:rFonts w:ascii="Georgia" w:hAnsi="Georgia"/>
+          <w:sz w:val="28"/>
+          <w:szCs w:val="28"/>
+          <w:lang w:val="ru-RU"/>
+        </w:rPr>
+      </w:pPr>
+      <w:r>
+        <w:rPr>
+          <w:rFonts w:ascii="Georgia" w:hAnsi="Georgia"/>
+          <w:sz w:val="28"/>
+          <w:szCs w:val="28"/>
+        </w:rPr>
+        <w:t>Event</w:t>
+      </w:r>
+      <w:r>
+        <w:rPr>
+          <w:rFonts w:ascii="Georgia" w:hAnsi="Georgia"/>
+          <w:sz w:val="28"/>
+          <w:szCs w:val="28"/>
+          <w:lang w:val="ru-RU"/>
+        </w:rPr>
+        <w:t>’</w:t>
+      </w:r>
+      <w:r>
+        <w:rPr>
+          <w:rFonts w:ascii="Georgia" w:hAnsi="Georgia"/>
+          <w:sz w:val="28"/>
+          <w:szCs w:val="28"/>
+          <w:lang w:val="ru-RU"/>
+        </w:rPr>
+        <w:t xml:space="preserve">ы должны быть как можно проще (глупее), т.е. они должны знаять </w:t>
+      </w:r>
+      <w:r>
+        <w:rPr>
+          <w:rFonts w:ascii="Georgia" w:hAnsi="Georgia"/>
+          <w:sz w:val="28"/>
+          <w:szCs w:val="28"/>
+          <w:lang w:val="ru-RU"/>
+        </w:rPr>
+        <w:t>только об и</w:t>
+      </w:r>
+      <w:r>
+        <w:rPr>
+          <w:rFonts w:ascii="Georgia" w:hAnsi="Georgia"/>
+          <w:sz w:val="28"/>
+          <w:szCs w:val="28"/>
+          <w:lang w:val="ru-RU"/>
+        </w:rPr>
+        <w:t>зменении состояния</w:t>
+      </w:r>
+      <w:r>
+        <w:rPr>
+          <w:rFonts w:ascii="Georgia" w:hAnsi="Georgia"/>
+          <w:sz w:val="28"/>
+          <w:szCs w:val="28"/>
+          <w:lang w:val="ru-RU"/>
+        </w:rPr>
+        <w:t>. Таким образом, мы мож</w:t>
+      </w:r>
+      <w:r>
+        <w:rPr>
+          <w:rFonts w:ascii="Georgia" w:hAnsi="Georgia"/>
+          <w:sz w:val="28"/>
+          <w:szCs w:val="28"/>
+          <w:lang w:val="ru-RU"/>
+        </w:rPr>
+        <w:t>ем безопасно воспроизвести любой</w:t>
+      </w:r>
+      <w:r>
+        <w:rPr>
+          <w:rFonts w:ascii="Georgia" w:hAnsi="Georgia"/>
+          <w:sz w:val="28"/>
+          <w:szCs w:val="28"/>
+          <w:lang w:val="ru-RU"/>
+        </w:rPr>
+        <w:t xml:space="preserve"> </w:t>
+      </w:r>
+      <w:r>
+        <w:rPr>
+          <w:rFonts w:ascii="Georgia" w:hAnsi="Georgia"/>
+          <w:sz w:val="28"/>
+          <w:szCs w:val="28"/>
+        </w:rPr>
+        <w:t>Event</w:t>
+      </w:r>
+      <w:r>
+        <w:rPr>
+          <w:rFonts w:ascii="Georgia" w:hAnsi="Georgia"/>
+          <w:sz w:val="28"/>
+          <w:szCs w:val="28"/>
+          <w:lang w:val="ru-RU"/>
+        </w:rPr>
+        <w:t xml:space="preserve"> и ожидать, что результат будет таким же, даже если</w:t>
+      </w:r>
+      <w:r>
+        <w:rPr>
+          <w:rFonts w:ascii="Georgia" w:hAnsi="Georgia"/>
+          <w:sz w:val="28"/>
+          <w:szCs w:val="28"/>
+          <w:lang w:val="ru-RU"/>
+        </w:rPr>
+        <w:t xml:space="preserve"> бизнес-правила изменились </w:t>
+      </w:r>
+      <w:r>
+        <w:rPr>
+          <w:rFonts w:ascii="Georgia" w:hAnsi="Georgia"/>
+          <w:sz w:val="28"/>
+          <w:szCs w:val="28"/>
+          <w:lang w:val="ru-RU"/>
+        </w:rPr>
+        <w:t xml:space="preserve">(хотя нам нужно будет сохранить устаревшие бизнес-правила, чтобы мы могли применять их при воспроизведении прошлых </w:t>
+      </w:r>
+      <w:r>
+        <w:rPr>
+          <w:rFonts w:ascii="Georgia" w:hAnsi="Georgia"/>
+          <w:sz w:val="28"/>
+          <w:szCs w:val="28"/>
+        </w:rPr>
+        <w:t>Event</w:t>
+      </w:r>
+      <w:r>
+        <w:rPr>
+          <w:rFonts w:ascii="Georgia" w:hAnsi="Georgia"/>
+          <w:sz w:val="28"/>
+          <w:szCs w:val="28"/>
+          <w:lang w:val="ru-RU"/>
+        </w:rPr>
+        <w:t>’</w:t>
+      </w:r>
+      <w:r>
+        <w:rPr>
+          <w:rFonts w:ascii="Georgia" w:hAnsi="Georgia"/>
+          <w:sz w:val="28"/>
+          <w:szCs w:val="28"/>
+          <w:lang w:val="ru-RU"/>
+        </w:rPr>
+        <w:t>ов</w:t>
+      </w:r>
+      <w:r>
+        <w:rPr>
+          <w:rFonts w:ascii="Georgia" w:hAnsi="Georgia"/>
+          <w:sz w:val="28"/>
+          <w:szCs w:val="28"/>
+          <w:lang w:val="ru-RU"/>
+        </w:rPr>
+        <w:t>);</w:t>
+      </w:r>
+    </w:p>
+    <w:p>
+      <w:pPr>
+        <w:pStyle w:val="ListParagraph"/>
+        <w:numPr>
+          <w:ilvl w:val="0"/>
+          <w:numId w:val="21"/>
+        </w:numPr>
+        <w:spacing w:line="360" w:lineRule="auto"/>
+        <w:rPr>
+          <w:rFonts w:ascii="Georgia" w:hAnsi="Georgia"/>
+          <w:sz w:val="28"/>
+          <w:szCs w:val="28"/>
+          <w:lang w:val="ru-RU"/>
+        </w:rPr>
+      </w:pPr>
+      <w:r>
+        <w:rPr>
+          <w:rFonts w:ascii="Georgia" w:hAnsi="Georgia"/>
+          <w:sz w:val="28"/>
+          <w:szCs w:val="28"/>
+          <w:lang w:val="ru-RU"/>
+        </w:rPr>
+        <w:t xml:space="preserve">Взаимодействие с внешними системами не должно зависеть </w:t>
+      </w:r>
+      <w:r>
+        <w:rPr>
+          <w:rFonts w:ascii="Georgia" w:hAnsi="Georgia"/>
+          <w:sz w:val="28"/>
+          <w:szCs w:val="28"/>
+          <w:lang w:val="ru-RU"/>
+        </w:rPr>
+        <w:t>от</w:t>
+      </w:r>
+      <w:r>
+        <w:rPr>
+          <w:rFonts w:ascii="Georgia" w:hAnsi="Georgia"/>
+          <w:sz w:val="28"/>
+          <w:szCs w:val="28"/>
+          <w:lang w:val="ru-RU"/>
+        </w:rPr>
+        <w:t xml:space="preserve"> </w:t>
+      </w:r>
+      <w:r>
+        <w:rPr>
+          <w:rFonts w:ascii="Georgia" w:hAnsi="Georgia"/>
+          <w:sz w:val="28"/>
+          <w:szCs w:val="28"/>
+        </w:rPr>
+        <w:t>Event</w:t>
+      </w:r>
+      <w:r>
+        <w:rPr>
+          <w:rFonts w:ascii="Georgia" w:hAnsi="Georgia"/>
+          <w:sz w:val="28"/>
+          <w:szCs w:val="28"/>
+          <w:lang w:val="ru-RU"/>
+        </w:rPr>
+        <w:t>’</w:t>
+      </w:r>
+      <w:r>
+        <w:rPr>
+          <w:rFonts w:ascii="Georgia" w:hAnsi="Georgia"/>
+          <w:sz w:val="28"/>
+          <w:szCs w:val="28"/>
+          <w:lang w:val="ru-RU"/>
+        </w:rPr>
+        <w:t>оы.</w:t>
+      </w:r>
+      <w:r>
+        <w:rPr>
+          <w:rFonts w:ascii="Georgia" w:hAnsi="Georgia"/>
+          <w:sz w:val="28"/>
+          <w:szCs w:val="28"/>
+          <w:lang w:val="ru-RU"/>
+        </w:rPr>
+        <w:t xml:space="preserve"> </w:t>
+      </w:r>
+      <w:r>
+        <w:rPr>
+          <w:rFonts w:ascii="Georgia" w:hAnsi="Georgia"/>
+          <w:sz w:val="28"/>
+          <w:szCs w:val="28"/>
+          <w:lang w:val="ru-RU"/>
+        </w:rPr>
+        <w:t>В результате</w:t>
+      </w:r>
+      <w:r>
+        <w:rPr>
+          <w:rFonts w:ascii="Georgia" w:hAnsi="Georgia"/>
+          <w:sz w:val="28"/>
+          <w:szCs w:val="28"/>
+          <w:lang w:val="ru-RU"/>
+        </w:rPr>
+        <w:t xml:space="preserve"> мы </w:t>
+      </w:r>
+      <w:r>
+        <w:rPr>
+          <w:rFonts w:ascii="Georgia" w:hAnsi="Georgia"/>
+          <w:sz w:val="28"/>
+          <w:szCs w:val="28"/>
+          <w:lang w:val="ru-RU"/>
+        </w:rPr>
+        <w:t>с</w:t>
+      </w:r>
+      <w:r>
+        <w:rPr>
+          <w:rFonts w:ascii="Georgia" w:hAnsi="Georgia"/>
+          <w:sz w:val="28"/>
+          <w:szCs w:val="28"/>
+          <w:lang w:val="ru-RU"/>
+        </w:rPr>
+        <w:t xml:space="preserve">можем безопасно воспроизводить </w:t>
+      </w:r>
+      <w:r>
+        <w:rPr>
+          <w:rFonts w:ascii="Georgia" w:hAnsi="Georgia"/>
+          <w:sz w:val="28"/>
+          <w:szCs w:val="28"/>
+        </w:rPr>
+        <w:t>Event</w:t>
+      </w:r>
+      <w:r>
+        <w:rPr>
+          <w:rFonts w:ascii="Georgia" w:hAnsi="Georgia"/>
+          <w:sz w:val="28"/>
+          <w:szCs w:val="28"/>
+          <w:lang w:val="ru-RU"/>
+        </w:rPr>
+        <w:t>’</w:t>
+      </w:r>
+      <w:r>
+        <w:rPr>
+          <w:rFonts w:ascii="Georgia" w:hAnsi="Georgia"/>
+          <w:sz w:val="28"/>
+          <w:szCs w:val="28"/>
+          <w:lang w:val="ru-RU"/>
+        </w:rPr>
+        <w:t>ы</w:t>
+      </w:r>
+      <w:r>
+        <w:rPr>
+          <w:rFonts w:ascii="Georgia" w:hAnsi="Georgia"/>
+          <w:sz w:val="28"/>
+          <w:szCs w:val="28"/>
+          <w:lang w:val="ru-RU"/>
+        </w:rPr>
+        <w:t xml:space="preserve"> без опас</w:t>
+      </w:r>
+      <w:r>
+        <w:rPr>
+          <w:rFonts w:ascii="Georgia" w:hAnsi="Georgia"/>
+          <w:sz w:val="28"/>
+          <w:szCs w:val="28"/>
+          <w:lang w:val="ru-RU"/>
+        </w:rPr>
+        <w:t>е</w:t>
+      </w:r>
+      <w:r>
+        <w:rPr>
+          <w:rFonts w:ascii="Georgia" w:hAnsi="Georgia"/>
+          <w:sz w:val="28"/>
+          <w:szCs w:val="28"/>
+          <w:lang w:val="ru-RU"/>
+        </w:rPr>
+        <w:t>ни</w:t>
+      </w:r>
+      <w:r>
+        <w:rPr>
+          <w:rFonts w:ascii="Georgia" w:hAnsi="Georgia"/>
+          <w:sz w:val="28"/>
+          <w:szCs w:val="28"/>
+          <w:lang w:val="ru-RU"/>
+        </w:rPr>
+        <w:t>я</w:t>
+      </w:r>
+      <w:r>
+        <w:rPr>
+          <w:rFonts w:ascii="Georgia" w:hAnsi="Georgia"/>
+          <w:sz w:val="28"/>
+          <w:szCs w:val="28"/>
+          <w:lang w:val="ru-RU"/>
+        </w:rPr>
+        <w:t xml:space="preserve"> повторного запуска внешней логики, и нам не нужно </w:t>
+      </w:r>
+      <w:r>
+        <w:rPr>
+          <w:rFonts w:ascii="Georgia" w:hAnsi="Georgia"/>
+          <w:sz w:val="28"/>
+          <w:szCs w:val="28"/>
+          <w:lang w:val="ru-RU"/>
+        </w:rPr>
+        <w:t xml:space="preserve">будет </w:t>
+      </w:r>
+      <w:r>
+        <w:rPr>
+          <w:rFonts w:ascii="Georgia" w:hAnsi="Georgia"/>
+          <w:sz w:val="28"/>
+          <w:szCs w:val="28"/>
+          <w:lang w:val="ru-RU"/>
+        </w:rPr>
+        <w:t>гарантировать, что ответ от внешней системы</w:t>
+      </w:r>
+      <w:r>
+        <w:rPr>
+          <w:rFonts w:ascii="Georgia" w:hAnsi="Georgia"/>
+          <w:sz w:val="28"/>
+          <w:szCs w:val="28"/>
+          <w:lang w:val="ru-RU"/>
+        </w:rPr>
+        <w:t xml:space="preserve"> будет</w:t>
+      </w:r>
+      <w:r>
+        <w:rPr>
+          <w:rFonts w:ascii="Georgia" w:hAnsi="Georgia"/>
+          <w:sz w:val="28"/>
+          <w:szCs w:val="28"/>
+          <w:lang w:val="ru-RU"/>
+        </w:rPr>
+        <w:t xml:space="preserve"> такой же, как когда </w:t>
+      </w:r>
+      <w:r>
+        <w:rPr>
+          <w:rFonts w:ascii="Georgia" w:hAnsi="Georgia"/>
+          <w:sz w:val="28"/>
+          <w:szCs w:val="28"/>
+        </w:rPr>
+        <w:t>Event</w:t>
+      </w:r>
+      <w:r>
+        <w:rPr>
+          <w:rFonts w:ascii="Georgia" w:hAnsi="Georgia"/>
+          <w:sz w:val="28"/>
+          <w:szCs w:val="28"/>
+          <w:lang w:val="ru-RU"/>
+        </w:rPr>
+        <w:t xml:space="preserve"> был создан</w:t>
+      </w:r>
+      <w:r>
+        <w:rPr>
+          <w:rFonts w:ascii="Georgia" w:hAnsi="Georgia"/>
+          <w:sz w:val="28"/>
+          <w:szCs w:val="28"/>
+          <w:lang w:val="ru-RU"/>
+        </w:rPr>
+        <w:t xml:space="preserve"> первоначально.</w:t>
+      </w:r>
+    </w:p>
+    <w:p>
+      <w:pPr>
+        <w:spacing w:line="360" w:lineRule="auto"/>
+        <w:rPr>
+          <w:rFonts w:ascii="Georgia" w:hAnsi="Georgia"/>
+          <w:sz w:val="28"/>
+          <w:szCs w:val="28"/>
+          <w:lang w:val="ru-RU"/>
+        </w:rPr>
+      </w:pPr>
+    </w:p>
+    <w:p>
+      <w:pPr>
+        <w:spacing w:line="360" w:lineRule="auto"/>
+        <w:rPr>
+          <w:rFonts w:ascii="Georgia" w:hAnsi="Georgia"/>
+          <w:sz w:val="28"/>
+          <w:szCs w:val="28"/>
+          <w:lang w:val="ru-RU"/>
+        </w:rPr>
+      </w:pPr>
+      <w:r>
+        <w:rPr>
+          <w:rFonts w:ascii="Georgia" w:hAnsi="Georgia"/>
+          <w:sz w:val="28"/>
+          <w:szCs w:val="28"/>
+          <w:lang w:val="ru-RU"/>
+        </w:rPr>
+        <w:t xml:space="preserve">И, конечно, как и любой другой </w:t>
+      </w:r>
+      <w:r>
+        <w:rPr>
+          <w:rFonts w:ascii="Georgia" w:hAnsi="Georgia"/>
+          <w:sz w:val="28"/>
+          <w:szCs w:val="28"/>
+          <w:lang w:val="ru-RU"/>
+        </w:rPr>
+        <w:t>подход</w:t>
+      </w:r>
+      <w:r>
+        <w:rPr>
+          <w:rFonts w:ascii="Georgia" w:hAnsi="Georgia"/>
+          <w:sz w:val="28"/>
+          <w:szCs w:val="28"/>
+          <w:lang w:val="ru-RU"/>
+        </w:rPr>
+        <w:t>, нам не нужно использовать</w:t>
+      </w:r>
+      <w:r>
+        <w:rPr>
+          <w:rFonts w:ascii="Georgia" w:hAnsi="Georgia"/>
+          <w:sz w:val="28"/>
+          <w:szCs w:val="28"/>
+          <w:lang w:val="ru-RU"/>
+        </w:rPr>
+        <w:t xml:space="preserve"> </w:t>
+      </w:r>
+      <w:r>
+        <w:rPr>
+          <w:rFonts w:ascii="Georgia" w:hAnsi="Georgia"/>
+          <w:sz w:val="28"/>
+          <w:szCs w:val="28"/>
+        </w:rPr>
+        <w:t>Event</w:t>
+      </w:r>
+      <w:r>
+        <w:rPr>
+          <w:rFonts w:ascii="Georgia" w:hAnsi="Georgia"/>
+          <w:sz w:val="28"/>
+          <w:szCs w:val="28"/>
+          <w:lang w:val="ru-RU"/>
+        </w:rPr>
+        <w:t>-</w:t>
+      </w:r>
+      <w:r>
+        <w:rPr>
+          <w:rFonts w:ascii="Georgia" w:hAnsi="Georgia"/>
+          <w:sz w:val="28"/>
+          <w:szCs w:val="28"/>
+        </w:rPr>
+        <w:t>Driven</w:t>
+      </w:r>
+      <w:r>
+        <w:rPr>
+          <w:rFonts w:ascii="Georgia" w:hAnsi="Georgia"/>
+          <w:sz w:val="28"/>
+          <w:szCs w:val="28"/>
+          <w:lang w:val="ru-RU"/>
+        </w:rPr>
+        <w:t xml:space="preserve"> </w:t>
+      </w:r>
+      <w:r>
+        <w:rPr>
+          <w:rFonts w:ascii="Georgia" w:hAnsi="Georgia"/>
+          <w:sz w:val="28"/>
+          <w:szCs w:val="28"/>
+        </w:rPr>
+        <w:t>Architecture</w:t>
+      </w:r>
+      <w:r>
+        <w:rPr>
+          <w:rFonts w:ascii="Georgia" w:hAnsi="Georgia"/>
+          <w:sz w:val="28"/>
+          <w:szCs w:val="28"/>
+          <w:lang w:val="ru-RU"/>
+        </w:rPr>
+        <w:t xml:space="preserve"> </w:t>
+      </w:r>
+      <w:r>
+        <w:rPr>
+          <w:rFonts w:ascii="Georgia" w:hAnsi="Georgia"/>
+          <w:sz w:val="28"/>
+          <w:szCs w:val="28"/>
+          <w:lang w:val="ru-RU"/>
+        </w:rPr>
+        <w:t>везде, мы должны использовать его там, где это имеет смысл, где это приносит нам преимущество и решает больше проблем, чем создает</w:t>
+      </w:r>
+      <w:r>
+        <w:rPr>
+          <w:rFonts w:ascii="Georgia" w:hAnsi="Georgia"/>
+          <w:sz w:val="28"/>
+          <w:szCs w:val="28"/>
+          <w:lang w:val="ru-RU"/>
+        </w:rPr>
+        <w:t xml:space="preserve"> их</w:t>
+      </w:r>
+      <w:r>
+        <w:rPr>
+          <w:rFonts w:ascii="Georgia" w:hAnsi="Georgia"/>
+          <w:sz w:val="28"/>
+          <w:szCs w:val="28"/>
+          <w:lang w:val="ru-RU"/>
+        </w:rPr>
+        <w:t>.</w:t>
+      </w:r>
+      <w:r>
+        <w:rPr>
+          <w:rFonts w:ascii="Georgia" w:hAnsi="Georgia"/>
+          <w:sz w:val="28"/>
+          <w:szCs w:val="28"/>
+          <w:lang w:val="ru-RU"/>
+        </w:rPr>
+        <w:t xml:space="preserve"> </w:t>
+      </w:r>
+    </w:p>
+    <w:p>
+      <w:pPr>
+        <w:spacing w:line="360" w:lineRule="auto"/>
+        <w:rPr>
+          <w:rFonts w:ascii="Georgia" w:hAnsi="Georgia"/>
+          <w:sz w:val="30"/>
+          <w:szCs w:val="30"/>
+          <w:lang w:val="ru-RU"/>
+        </w:rPr>
+      </w:pPr>
+    </w:p>
+    <w:p>
+      <w:pPr>
+        <w:spacing w:line="360" w:lineRule="auto"/>
+        <w:rPr>
+          <w:rFonts w:ascii="Georgia" w:hAnsi="Georgia"/>
+          <w:b/>
+          <w:sz w:val="36"/>
+          <w:szCs w:val="36"/>
+          <w:lang w:val="ru-RU"/>
+        </w:rPr>
+      </w:pPr>
+      <w:r>
+        <w:rPr>
+          <w:rFonts w:ascii="Georgia" w:hAnsi="Georgia"/>
+          <w:b/>
+          <w:sz w:val="36"/>
+          <w:szCs w:val="36"/>
+          <w:lang w:val="ru-RU"/>
+        </w:rPr>
+        <w:t>Заключение</w:t>
+      </w:r>
+    </w:p>
+    <w:p>
+      <w:pPr>
+        <w:spacing w:line="360" w:lineRule="auto"/>
+        <w:rPr>
+          <w:rFonts w:ascii="Georgia" w:hAnsi="Georgia"/>
+          <w:b/>
+          <w:sz w:val="2"/>
+          <w:szCs w:val="2"/>
+          <w:lang w:val="ru-RU"/>
+        </w:rPr>
+      </w:pPr>
+    </w:p>
+    <w:p>
+      <w:pPr>
+        <w:spacing w:line="360" w:lineRule="auto"/>
+        <w:rPr>
+          <w:rFonts w:ascii="Georgia" w:hAnsi="Georgia"/>
+          <w:sz w:val="28"/>
+          <w:szCs w:val="28"/>
+          <w:lang w:val="ru-RU"/>
+        </w:rPr>
+      </w:pPr>
+      <w:r>
+        <w:rPr>
+          <w:rFonts w:ascii="Georgia" w:hAnsi="Georgia"/>
+          <w:sz w:val="28"/>
+          <w:szCs w:val="28"/>
+          <w:lang w:val="ru-RU"/>
+        </w:rPr>
+        <w:t>И пять, этот подход используется для повышения внутренней связности и снижения внешней зависимости.</w:t>
+      </w:r>
     </w:p>
     <w:p>
       <w:pPr>
@@ -9478,6 +11974,119 @@
     </w:lvl>
   </w:abstractNum>
   <w:abstractNum w:abstractNumId="5" w15:restartNumberingAfterBreak="0">
+    <w:nsid w:val="26484675"/>
+    <w:multiLevelType w:val="hybridMultilevel"/>
+    <w:tmpl w:val="8E560554"/>
+    <w:lvl w:ilvl="0" w:tplc="04090001">
+      <w:start w:val="1"/>
+      <w:numFmt w:val="bullet"/>
+      <w:lvlText w:val=""/>
+      <w:lvlJc w:val="left"/>
+      <w:pPr>
+        <w:ind w:left="720" w:hanging="360"/>
+      </w:pPr>
+      <w:rPr>
+        <w:rFonts w:ascii="Symbol" w:hAnsi="Symbol" w:hint="default"/>
+      </w:rPr>
+    </w:lvl>
+    <w:lvl w:ilvl="1" w:tplc="04090003" w:tentative="1">
+      <w:start w:val="1"/>
+      <w:numFmt w:val="bullet"/>
+      <w:lvlText w:val="o"/>
+      <w:lvlJc w:val="left"/>
+      <w:pPr>
+        <w:ind w:left="1440" w:hanging="360"/>
+      </w:pPr>
+      <w:rPr>
+        <w:rFonts w:ascii="Courier New" w:hAnsi="Courier New" w:cs="Courier New" w:hint="default"/>
+      </w:rPr>
+    </w:lvl>
+    <w:lvl w:ilvl="2" w:tplc="04090005" w:tentative="1">
+      <w:start w:val="1"/>
+      <w:numFmt w:val="bullet"/>
+      <w:lvlText w:val=""/>
+      <w:lvlJc w:val="left"/>
+      <w:pPr>
+        <w:ind w:left="2160" w:hanging="360"/>
+      </w:pPr>
+      <w:rPr>
+        <w:rFonts w:ascii="Wingdings" w:hAnsi="Wingdings" w:hint="default"/>
+      </w:rPr>
+    </w:lvl>
+    <w:lvl w:ilvl="3" w:tplc="04090001" w:tentative="1">
+      <w:start w:val="1"/>
+      <w:numFmt w:val="bullet"/>
+      <w:lvlText w:val=""/>
+      <w:lvlJc w:val="left"/>
+      <w:pPr>
+        <w:ind w:left="2880" w:hanging="360"/>
+      </w:pPr>
+      <w:rPr>
+        <w:rFonts w:ascii="Symbol" w:hAnsi="Symbol" w:hint="default"/>
+      </w:rPr>
+    </w:lvl>
+    <w:lvl w:ilvl="4" w:tplc="04090003" w:tentative="1">
+      <w:start w:val="1"/>
+      <w:numFmt w:val="bullet"/>
+      <w:lvlText w:val="o"/>
+      <w:lvlJc w:val="left"/>
+      <w:pPr>
+        <w:ind w:left="3600" w:hanging="360"/>
+      </w:pPr>
+      <w:rPr>
+        <w:rFonts w:ascii="Courier New" w:hAnsi="Courier New" w:cs="Courier New" w:hint="default"/>
+      </w:rPr>
+    </w:lvl>
+    <w:lvl w:ilvl="5" w:tplc="04090005" w:tentative="1">
+      <w:start w:val="1"/>
+      <w:numFmt w:val="bullet"/>
+      <w:lvlText w:val=""/>
+      <w:lvlJc w:val="left"/>
+      <w:pPr>
+        <w:ind w:left="4320" w:hanging="360"/>
+      </w:pPr>
+      <w:rPr>
+        <w:rFonts w:ascii="Wingdings" w:hAnsi="Wingdings" w:hint="default"/>
+      </w:rPr>
+    </w:lvl>
+    <w:lvl w:ilvl="6" w:tplc="04090001" w:tentative="1">
+      <w:start w:val="1"/>
+      <w:numFmt w:val="bullet"/>
+      <w:lvlText w:val=""/>
+      <w:lvlJc w:val="left"/>
+      <w:pPr>
+        <w:ind w:left="5040" w:hanging="360"/>
+      </w:pPr>
+      <w:rPr>
+        <w:rFonts w:ascii="Symbol" w:hAnsi="Symbol" w:hint="default"/>
+      </w:rPr>
+    </w:lvl>
+    <w:lvl w:ilvl="7" w:tplc="04090003" w:tentative="1">
+      <w:start w:val="1"/>
+      <w:numFmt w:val="bullet"/>
+      <w:lvlText w:val="o"/>
+      <w:lvlJc w:val="left"/>
+      <w:pPr>
+        <w:ind w:left="5760" w:hanging="360"/>
+      </w:pPr>
+      <w:rPr>
+        <w:rFonts w:ascii="Courier New" w:hAnsi="Courier New" w:cs="Courier New" w:hint="default"/>
+      </w:rPr>
+    </w:lvl>
+    <w:lvl w:ilvl="8" w:tplc="04090005" w:tentative="1">
+      <w:start w:val="1"/>
+      <w:numFmt w:val="bullet"/>
+      <w:lvlText w:val=""/>
+      <w:lvlJc w:val="left"/>
+      <w:pPr>
+        <w:ind w:left="6480" w:hanging="360"/>
+      </w:pPr>
+      <w:rPr>
+        <w:rFonts w:ascii="Wingdings" w:hAnsi="Wingdings" w:hint="default"/>
+      </w:rPr>
+    </w:lvl>
+  </w:abstractNum>
+  <w:abstractNum w:abstractNumId="6" w15:restartNumberingAfterBreak="0">
     <w:nsid w:val="297F1E41"/>
     <w:multiLevelType w:val="hybridMultilevel"/>
     <w:tmpl w:val="C15EE0E6"/>
@@ -9563,7 +12172,7 @@
       </w:pPr>
     </w:lvl>
   </w:abstractNum>
-  <w:abstractNum w:abstractNumId="6" w15:restartNumberingAfterBreak="0">
+  <w:abstractNum w:abstractNumId="7" w15:restartNumberingAfterBreak="0">
     <w:nsid w:val="2A0379BF"/>
     <w:multiLevelType w:val="hybridMultilevel"/>
     <w:tmpl w:val="6AA4AEA6"/>
@@ -9676,7 +12285,120 @@
       </w:rPr>
     </w:lvl>
   </w:abstractNum>
-  <w:abstractNum w:abstractNumId="7" w15:restartNumberingAfterBreak="0">
+  <w:abstractNum w:abstractNumId="8" w15:restartNumberingAfterBreak="0">
+    <w:nsid w:val="2CAC07C2"/>
+    <w:multiLevelType w:val="hybridMultilevel"/>
+    <w:tmpl w:val="29B20A76"/>
+    <w:lvl w:ilvl="0" w:tplc="04090001">
+      <w:start w:val="1"/>
+      <w:numFmt w:val="bullet"/>
+      <w:lvlText w:val=""/>
+      <w:lvlJc w:val="left"/>
+      <w:pPr>
+        <w:ind w:left="720" w:hanging="360"/>
+      </w:pPr>
+      <w:rPr>
+        <w:rFonts w:ascii="Symbol" w:hAnsi="Symbol" w:hint="default"/>
+      </w:rPr>
+    </w:lvl>
+    <w:lvl w:ilvl="1" w:tplc="04090003" w:tentative="1">
+      <w:start w:val="1"/>
+      <w:numFmt w:val="bullet"/>
+      <w:lvlText w:val="o"/>
+      <w:lvlJc w:val="left"/>
+      <w:pPr>
+        <w:ind w:left="1440" w:hanging="360"/>
+      </w:pPr>
+      <w:rPr>
+        <w:rFonts w:ascii="Courier New" w:hAnsi="Courier New" w:cs="Courier New" w:hint="default"/>
+      </w:rPr>
+    </w:lvl>
+    <w:lvl w:ilvl="2" w:tplc="04090005" w:tentative="1">
+      <w:start w:val="1"/>
+      <w:numFmt w:val="bullet"/>
+      <w:lvlText w:val=""/>
+      <w:lvlJc w:val="left"/>
+      <w:pPr>
+        <w:ind w:left="2160" w:hanging="360"/>
+      </w:pPr>
+      <w:rPr>
+        <w:rFonts w:ascii="Wingdings" w:hAnsi="Wingdings" w:hint="default"/>
+      </w:rPr>
+    </w:lvl>
+    <w:lvl w:ilvl="3" w:tplc="04090001" w:tentative="1">
+      <w:start w:val="1"/>
+      <w:numFmt w:val="bullet"/>
+      <w:lvlText w:val=""/>
+      <w:lvlJc w:val="left"/>
+      <w:pPr>
+        <w:ind w:left="2880" w:hanging="360"/>
+      </w:pPr>
+      <w:rPr>
+        <w:rFonts w:ascii="Symbol" w:hAnsi="Symbol" w:hint="default"/>
+      </w:rPr>
+    </w:lvl>
+    <w:lvl w:ilvl="4" w:tplc="04090003" w:tentative="1">
+      <w:start w:val="1"/>
+      <w:numFmt w:val="bullet"/>
+      <w:lvlText w:val="o"/>
+      <w:lvlJc w:val="left"/>
+      <w:pPr>
+        <w:ind w:left="3600" w:hanging="360"/>
+      </w:pPr>
+      <w:rPr>
+        <w:rFonts w:ascii="Courier New" w:hAnsi="Courier New" w:cs="Courier New" w:hint="default"/>
+      </w:rPr>
+    </w:lvl>
+    <w:lvl w:ilvl="5" w:tplc="04090005" w:tentative="1">
+      <w:start w:val="1"/>
+      <w:numFmt w:val="bullet"/>
+      <w:lvlText w:val=""/>
+      <w:lvlJc w:val="left"/>
+      <w:pPr>
+        <w:ind w:left="4320" w:hanging="360"/>
+      </w:pPr>
+      <w:rPr>
+        <w:rFonts w:ascii="Wingdings" w:hAnsi="Wingdings" w:hint="default"/>
+      </w:rPr>
+    </w:lvl>
+    <w:lvl w:ilvl="6" w:tplc="04090001" w:tentative="1">
+      <w:start w:val="1"/>
+      <w:numFmt w:val="bullet"/>
+      <w:lvlText w:val=""/>
+      <w:lvlJc w:val="left"/>
+      <w:pPr>
+        <w:ind w:left="5040" w:hanging="360"/>
+      </w:pPr>
+      <w:rPr>
+        <w:rFonts w:ascii="Symbol" w:hAnsi="Symbol" w:hint="default"/>
+      </w:rPr>
+    </w:lvl>
+    <w:lvl w:ilvl="7" w:tplc="04090003" w:tentative="1">
+      <w:start w:val="1"/>
+      <w:numFmt w:val="bullet"/>
+      <w:lvlText w:val="o"/>
+      <w:lvlJc w:val="left"/>
+      <w:pPr>
+        <w:ind w:left="5760" w:hanging="360"/>
+      </w:pPr>
+      <w:rPr>
+        <w:rFonts w:ascii="Courier New" w:hAnsi="Courier New" w:cs="Courier New" w:hint="default"/>
+      </w:rPr>
+    </w:lvl>
+    <w:lvl w:ilvl="8" w:tplc="04090005" w:tentative="1">
+      <w:start w:val="1"/>
+      <w:numFmt w:val="bullet"/>
+      <w:lvlText w:val=""/>
+      <w:lvlJc w:val="left"/>
+      <w:pPr>
+        <w:ind w:left="6480" w:hanging="360"/>
+      </w:pPr>
+      <w:rPr>
+        <w:rFonts w:ascii="Wingdings" w:hAnsi="Wingdings" w:hint="default"/>
+      </w:rPr>
+    </w:lvl>
+  </w:abstractNum>
+  <w:abstractNum w:abstractNumId="9" w15:restartNumberingAfterBreak="0">
     <w:nsid w:val="317C1A41"/>
     <w:multiLevelType w:val="hybridMultilevel"/>
     <w:tmpl w:val="B2644FE2"/>
@@ -9789,7 +12511,7 @@
       </w:rPr>
     </w:lvl>
   </w:abstractNum>
-  <w:abstractNum w:abstractNumId="8" w15:restartNumberingAfterBreak="0">
+  <w:abstractNum w:abstractNumId="10" w15:restartNumberingAfterBreak="0">
     <w:nsid w:val="3DD713E9"/>
     <w:multiLevelType w:val="hybridMultilevel"/>
     <w:tmpl w:val="F6E8E22E"/>
@@ -9875,7 +12597,7 @@
       </w:pPr>
     </w:lvl>
   </w:abstractNum>
-  <w:abstractNum w:abstractNumId="9" w15:restartNumberingAfterBreak="0">
+  <w:abstractNum w:abstractNumId="11" w15:restartNumberingAfterBreak="0">
     <w:nsid w:val="452A2200"/>
     <w:multiLevelType w:val="hybridMultilevel"/>
     <w:tmpl w:val="29308934"/>
@@ -9988,7 +12710,7 @@
       </w:rPr>
     </w:lvl>
   </w:abstractNum>
-  <w:abstractNum w:abstractNumId="10" w15:restartNumberingAfterBreak="0">
+  <w:abstractNum w:abstractNumId="12" w15:restartNumberingAfterBreak="0">
     <w:nsid w:val="4D701770"/>
     <w:multiLevelType w:val="hybridMultilevel"/>
     <w:tmpl w:val="B2C48300"/>
@@ -10101,7 +12823,7 @@
       </w:rPr>
     </w:lvl>
   </w:abstractNum>
-  <w:abstractNum w:abstractNumId="11" w15:restartNumberingAfterBreak="0">
+  <w:abstractNum w:abstractNumId="13" w15:restartNumberingAfterBreak="0">
     <w:nsid w:val="4F5A7CB5"/>
     <w:multiLevelType w:val="multilevel"/>
     <w:tmpl w:val="B606A23E"/>
@@ -10219,7 +12941,7 @@
       </w:rPr>
     </w:lvl>
   </w:abstractNum>
-  <w:abstractNum w:abstractNumId="12" w15:restartNumberingAfterBreak="0">
+  <w:abstractNum w:abstractNumId="14" w15:restartNumberingAfterBreak="0">
     <w:nsid w:val="504665C7"/>
     <w:multiLevelType w:val="hybridMultilevel"/>
     <w:tmpl w:val="96326E2A"/>
@@ -10332,7 +13054,7 @@
       </w:rPr>
     </w:lvl>
   </w:abstractNum>
-  <w:abstractNum w:abstractNumId="13" w15:restartNumberingAfterBreak="0">
+  <w:abstractNum w:abstractNumId="15" w15:restartNumberingAfterBreak="0">
     <w:nsid w:val="57081956"/>
     <w:multiLevelType w:val="hybridMultilevel"/>
     <w:tmpl w:val="7C9870F6"/>
@@ -10445,7 +13167,7 @@
       </w:rPr>
     </w:lvl>
   </w:abstractNum>
-  <w:abstractNum w:abstractNumId="14" w15:restartNumberingAfterBreak="0">
+  <w:abstractNum w:abstractNumId="16" w15:restartNumberingAfterBreak="0">
     <w:nsid w:val="65B056F7"/>
     <w:multiLevelType w:val="hybridMultilevel"/>
     <w:tmpl w:val="0AD86732"/>
@@ -10558,7 +13280,7 @@
       </w:rPr>
     </w:lvl>
   </w:abstractNum>
-  <w:abstractNum w:abstractNumId="15" w15:restartNumberingAfterBreak="0">
+  <w:abstractNum w:abstractNumId="17" w15:restartNumberingAfterBreak="0">
     <w:nsid w:val="6D3A1B5F"/>
     <w:multiLevelType w:val="hybridMultilevel"/>
     <w:tmpl w:val="91ECB91C"/>
@@ -10671,7 +13393,7 @@
       </w:rPr>
     </w:lvl>
   </w:abstractNum>
-  <w:abstractNum w:abstractNumId="16" w15:restartNumberingAfterBreak="0">
+  <w:abstractNum w:abstractNumId="18" w15:restartNumberingAfterBreak="0">
     <w:nsid w:val="6F1F4A64"/>
     <w:multiLevelType w:val="hybridMultilevel"/>
     <w:tmpl w:val="595A4C92"/>
@@ -10784,7 +13506,7 @@
       </w:rPr>
     </w:lvl>
   </w:abstractNum>
-  <w:abstractNum w:abstractNumId="17" w15:restartNumberingAfterBreak="0">
+  <w:abstractNum w:abstractNumId="19" w15:restartNumberingAfterBreak="0">
     <w:nsid w:val="71290F1E"/>
     <w:multiLevelType w:val="hybridMultilevel"/>
     <w:tmpl w:val="24542EB2"/>
@@ -10870,7 +13592,7 @@
       </w:pPr>
     </w:lvl>
   </w:abstractNum>
-  <w:abstractNum w:abstractNumId="18" w15:restartNumberingAfterBreak="0">
+  <w:abstractNum w:abstractNumId="20" w15:restartNumberingAfterBreak="0">
     <w:nsid w:val="7B677B24"/>
     <w:multiLevelType w:val="hybridMultilevel"/>
     <w:tmpl w:val="EE4C9AE4"/>
@@ -10984,40 +13706,40 @@
     </w:lvl>
   </w:abstractNum>
   <w:num w:numId="1">
-    <w:abstractNumId w:val="18"/>
+    <w:abstractNumId w:val="20"/>
   </w:num>
   <w:num w:numId="2">
     <w:abstractNumId w:val="0"/>
   </w:num>
   <w:num w:numId="3">
-    <w:abstractNumId w:val="11"/>
+    <w:abstractNumId w:val="13"/>
   </w:num>
   <w:num w:numId="4">
-    <w:abstractNumId w:val="14"/>
+    <w:abstractNumId w:val="16"/>
   </w:num>
   <w:num w:numId="5">
-    <w:abstractNumId w:val="7"/>
+    <w:abstractNumId w:val="9"/>
   </w:num>
   <w:num w:numId="6">
-    <w:abstractNumId w:val="16"/>
+    <w:abstractNumId w:val="18"/>
   </w:num>
   <w:num w:numId="7">
-    <w:abstractNumId w:val="17"/>
+    <w:abstractNumId w:val="19"/>
   </w:num>
   <w:num w:numId="8">
     <w:abstractNumId w:val="3"/>
   </w:num>
   <w:num w:numId="9">
-    <w:abstractNumId w:val="15"/>
+    <w:abstractNumId w:val="17"/>
   </w:num>
   <w:num w:numId="10">
-    <w:abstractNumId w:val="12"/>
+    <w:abstractNumId w:val="14"/>
   </w:num>
   <w:num w:numId="11">
-    <w:abstractNumId w:val="8"/>
+    <w:abstractNumId w:val="10"/>
   </w:num>
   <w:num w:numId="12">
-    <w:abstractNumId w:val="10"/>
+    <w:abstractNumId w:val="12"/>
   </w:num>
   <w:num w:numId="13">
     <w:abstractNumId w:val="4"/>
@@ -11026,19 +13748,25 @@
     <w:abstractNumId w:val="2"/>
   </w:num>
   <w:num w:numId="15">
-    <w:abstractNumId w:val="9"/>
+    <w:abstractNumId w:val="11"/>
   </w:num>
   <w:num w:numId="16">
-    <w:abstractNumId w:val="5"/>
+    <w:abstractNumId w:val="6"/>
   </w:num>
   <w:num w:numId="17">
-    <w:abstractNumId w:val="13"/>
+    <w:abstractNumId w:val="15"/>
   </w:num>
   <w:num w:numId="18">
-    <w:abstractNumId w:val="6"/>
+    <w:abstractNumId w:val="7"/>
   </w:num>
   <w:num w:numId="19">
     <w:abstractNumId w:val="1"/>
+  </w:num>
+  <w:num w:numId="20">
+    <w:abstractNumId w:val="5"/>
+  </w:num>
+  <w:num w:numId="21">
+    <w:abstractNumId w:val="8"/>
   </w:num>
 </w:numbering>
 </file>
@@ -11767,7 +14495,7 @@
 </file>
 
 <file path=customXml/itemProps1.xml><?xml version="1.0" encoding="utf-8"?>
-<ds:datastoreItem xmlns:ds="http://schemas.openxmlformats.org/officeDocument/2006/customXml" ds:itemID="{DC575CEA-F9DE-4B01-B081-F4FD0336435A}">
+<ds:datastoreItem xmlns:ds="http://schemas.openxmlformats.org/officeDocument/2006/customXml" ds:itemID="{7F091BCA-E147-4E2B-8C17-98B86925DA06}">
   <ds:schemaRefs>
     <ds:schemaRef ds:uri="http://schemas.openxmlformats.org/officeDocument/2006/bibliography"/>
   </ds:schemaRefs>

</xml_diff>